<commit_message>
Add Template for Remaining Journal Entries
</commit_message>
<xml_diff>
--- a/Raw/doc/Journal.docx
+++ b/Raw/doc/Journal.docx
@@ -3714,10 +3714,7 @@
         <w:pStyle w:val="Heading1"/>
       </w:pPr>
       <w:r>
-        <w:t>Week 1</w:t>
-      </w:r>
-      <w:r>
-        <w:t>3</w:t>
+        <w:t>Week 13</w:t>
       </w:r>
     </w:p>
     <w:p>
@@ -3732,25 +3729,7 @@
         <w:rPr>
           <w:rStyle w:val="Emphasis"/>
         </w:rPr>
-        <w:t>8</w:t>
-      </w:r>
-      <w:r>
-        <w:rPr>
-          <w:rStyle w:val="Emphasis"/>
-        </w:rPr>
-        <w:t>-Ju</w:t>
-      </w:r>
-      <w:r>
-        <w:rPr>
-          <w:rStyle w:val="Emphasis"/>
-        </w:rPr>
-        <w:t>ly</w:t>
-      </w:r>
-      <w:r>
-        <w:rPr>
-          <w:rStyle w:val="Emphasis"/>
-        </w:rPr>
-        <w:t>-</w:t>
+        <w:t>8-July-</w:t>
       </w:r>
       <w:r>
         <w:rPr>
@@ -3884,8 +3863,6 @@
       <w:r>
         <w:t>RSA_cryptosystem.decrypt_padded</w:t>
       </w:r>
-      <w:bookmarkStart w:id="19" w:name="_GoBack"/>
-      <w:bookmarkEnd w:id="19"/>
       <w:proofErr w:type="spellEnd"/>
     </w:p>
     <w:p>
@@ -3938,7 +3915,1681 @@
         </w:drawing>
       </w:r>
     </w:p>
-    <w:p/>
+    <w:p>
+      <w:pPr>
+        <w:pStyle w:val="Heading1"/>
+      </w:pPr>
+      <w:r>
+        <w:t>Week 1</w:t>
+      </w:r>
+      <w:r>
+        <w:t>4</w:t>
+      </w:r>
+    </w:p>
+    <w:p>
+      <w:pPr>
+        <w:pStyle w:val="Subtitle"/>
+        <w:jc w:val="center"/>
+        <w:rPr>
+          <w:rStyle w:val="Emphasis"/>
+        </w:rPr>
+      </w:pPr>
+      <w:r>
+        <w:rPr>
+          <w:rStyle w:val="Emphasis"/>
+        </w:rPr>
+        <w:t>15</w:t>
+      </w:r>
+      <w:r>
+        <w:rPr>
+          <w:rStyle w:val="Emphasis"/>
+        </w:rPr>
+        <w:t>-July-</w:t>
+      </w:r>
+      <w:r>
+        <w:rPr>
+          <w:rStyle w:val="Emphasis"/>
+        </w:rPr>
+        <w:t>2024</w:t>
+      </w:r>
+    </w:p>
+    <w:tbl>
+      <w:tblPr>
+        <w:tblStyle w:val="TableGrid"/>
+        <w:tblW w:w="0" w:type="auto"/>
+        <w:tblLook w:val="04A0" w:firstRow="1" w:lastRow="0" w:firstColumn="1" w:lastColumn="0" w:noHBand="0" w:noVBand="1"/>
+      </w:tblPr>
+      <w:tblGrid>
+        <w:gridCol w:w="4508"/>
+        <w:gridCol w:w="4508"/>
+      </w:tblGrid>
+      <w:tr>
+        <w:tc>
+          <w:tcPr>
+            <w:tcW w:w="4508" w:type="dxa"/>
+          </w:tcPr>
+          <w:p>
+            <w:r>
+              <w:t>To Do List</w:t>
+            </w:r>
+          </w:p>
+        </w:tc>
+        <w:tc>
+          <w:tcPr>
+            <w:tcW w:w="4508" w:type="dxa"/>
+          </w:tcPr>
+          <w:p>
+            <w:r>
+              <w:t>Completed Tasks</w:t>
+            </w:r>
+          </w:p>
+        </w:tc>
+      </w:tr>
+      <w:tr>
+        <w:tc>
+          <w:tcPr>
+            <w:tcW w:w="4508" w:type="dxa"/>
+          </w:tcPr>
+          <w:p/>
+        </w:tc>
+        <w:tc>
+          <w:tcPr>
+            <w:tcW w:w="4508" w:type="dxa"/>
+          </w:tcPr>
+          <w:p>
+            <w:pPr>
+              <w:pStyle w:val="ListParagraph"/>
+              <w:numPr>
+                <w:ilvl w:val="0"/>
+                <w:numId w:val="24"/>
+              </w:numPr>
+            </w:pPr>
+          </w:p>
+        </w:tc>
+      </w:tr>
+    </w:tbl>
+    <w:p>
+      <w:pPr>
+        <w:pStyle w:val="Heading2"/>
+      </w:pPr>
+      <w:r>
+        <w:t>Key Decisions</w:t>
+      </w:r>
+    </w:p>
+    <w:p>
+      <w:pPr>
+        <w:pStyle w:val="Heading2"/>
+      </w:pPr>
+      <w:r>
+        <w:t>Challenges</w:t>
+      </w:r>
+    </w:p>
+    <w:p>
+      <w:pPr>
+        <w:pStyle w:val="Heading2"/>
+      </w:pPr>
+      <w:r>
+        <w:t>Gant</w:t>
+      </w:r>
+    </w:p>
+    <w:p>
+      <w:r>
+        <w:rPr>
+          <w:noProof/>
+        </w:rPr>
+        <w:drawing>
+          <wp:inline distT="0" distB="0" distL="0" distR="0" wp14:anchorId="0375B444" wp14:editId="559155D1">
+            <wp:extent cx="5943600" cy="1998980"/>
+            <wp:effectExtent l="0" t="0" r="0" b="1270"/>
+            <wp:docPr id="14" name="Picture 14"/>
+            <wp:cNvGraphicFramePr>
+              <a:graphicFrameLocks xmlns:a="http://schemas.openxmlformats.org/drawingml/2006/main" noChangeAspect="1"/>
+            </wp:cNvGraphicFramePr>
+            <a:graphic xmlns:a="http://schemas.openxmlformats.org/drawingml/2006/main">
+              <a:graphicData uri="http://schemas.openxmlformats.org/drawingml/2006/picture">
+                <pic:pic xmlns:pic="http://schemas.openxmlformats.org/drawingml/2006/picture">
+                  <pic:nvPicPr>
+                    <pic:cNvPr id="7" name="week10.png"/>
+                    <pic:cNvPicPr/>
+                  </pic:nvPicPr>
+                  <pic:blipFill>
+                    <a:blip r:embed="rId16"/>
+                    <a:stretch>
+                      <a:fillRect/>
+                    </a:stretch>
+                  </pic:blipFill>
+                  <pic:spPr>
+                    <a:xfrm>
+                      <a:off x="0" y="0"/>
+                      <a:ext cx="5943600" cy="1998980"/>
+                    </a:xfrm>
+                    <a:prstGeom prst="rect">
+                      <a:avLst/>
+                    </a:prstGeom>
+                  </pic:spPr>
+                </pic:pic>
+              </a:graphicData>
+            </a:graphic>
+          </wp:inline>
+        </w:drawing>
+      </w:r>
+    </w:p>
+    <w:p>
+      <w:pPr>
+        <w:pStyle w:val="Heading1"/>
+      </w:pPr>
+      <w:r>
+        <w:t>Week 1</w:t>
+      </w:r>
+      <w:r>
+        <w:t>5</w:t>
+      </w:r>
+    </w:p>
+    <w:p>
+      <w:pPr>
+        <w:pStyle w:val="Subtitle"/>
+        <w:jc w:val="center"/>
+        <w:rPr>
+          <w:rStyle w:val="Emphasis"/>
+        </w:rPr>
+      </w:pPr>
+      <w:r>
+        <w:rPr>
+          <w:rStyle w:val="Emphasis"/>
+        </w:rPr>
+        <w:t>22</w:t>
+      </w:r>
+      <w:r>
+        <w:rPr>
+          <w:rStyle w:val="Emphasis"/>
+        </w:rPr>
+        <w:t>-July-</w:t>
+      </w:r>
+      <w:r>
+        <w:rPr>
+          <w:rStyle w:val="Emphasis"/>
+        </w:rPr>
+        <w:t>2024</w:t>
+      </w:r>
+    </w:p>
+    <w:tbl>
+      <w:tblPr>
+        <w:tblStyle w:val="TableGrid"/>
+        <w:tblW w:w="0" w:type="auto"/>
+        <w:tblLook w:val="04A0" w:firstRow="1" w:lastRow="0" w:firstColumn="1" w:lastColumn="0" w:noHBand="0" w:noVBand="1"/>
+      </w:tblPr>
+      <w:tblGrid>
+        <w:gridCol w:w="4508"/>
+        <w:gridCol w:w="4508"/>
+      </w:tblGrid>
+      <w:tr>
+        <w:tc>
+          <w:tcPr>
+            <w:tcW w:w="4508" w:type="dxa"/>
+          </w:tcPr>
+          <w:p>
+            <w:r>
+              <w:lastRenderedPageBreak/>
+              <w:t>To Do List</w:t>
+            </w:r>
+          </w:p>
+        </w:tc>
+        <w:tc>
+          <w:tcPr>
+            <w:tcW w:w="4508" w:type="dxa"/>
+          </w:tcPr>
+          <w:p>
+            <w:r>
+              <w:t>Completed Tasks</w:t>
+            </w:r>
+          </w:p>
+        </w:tc>
+      </w:tr>
+      <w:tr>
+        <w:tc>
+          <w:tcPr>
+            <w:tcW w:w="4508" w:type="dxa"/>
+          </w:tcPr>
+          <w:p/>
+        </w:tc>
+        <w:tc>
+          <w:tcPr>
+            <w:tcW w:w="4508" w:type="dxa"/>
+          </w:tcPr>
+          <w:p>
+            <w:pPr>
+              <w:pStyle w:val="ListParagraph"/>
+              <w:ind w:left="1800"/>
+            </w:pPr>
+          </w:p>
+        </w:tc>
+      </w:tr>
+    </w:tbl>
+    <w:p>
+      <w:pPr>
+        <w:pStyle w:val="Heading2"/>
+      </w:pPr>
+      <w:r>
+        <w:t>Key Decisions</w:t>
+      </w:r>
+    </w:p>
+    <w:p>
+      <w:pPr>
+        <w:pStyle w:val="Heading2"/>
+      </w:pPr>
+      <w:r>
+        <w:t>Challenges</w:t>
+      </w:r>
+    </w:p>
+    <w:p>
+      <w:pPr>
+        <w:pStyle w:val="Heading2"/>
+      </w:pPr>
+      <w:r>
+        <w:t>Gant</w:t>
+      </w:r>
+    </w:p>
+    <w:p>
+      <w:r>
+        <w:rPr>
+          <w:noProof/>
+        </w:rPr>
+        <w:drawing>
+          <wp:inline distT="0" distB="0" distL="0" distR="0" wp14:anchorId="0677EE32" wp14:editId="41F99A6A">
+            <wp:extent cx="5943600" cy="1998980"/>
+            <wp:effectExtent l="0" t="0" r="0" b="1270"/>
+            <wp:docPr id="15" name="Picture 15"/>
+            <wp:cNvGraphicFramePr>
+              <a:graphicFrameLocks xmlns:a="http://schemas.openxmlformats.org/drawingml/2006/main" noChangeAspect="1"/>
+            </wp:cNvGraphicFramePr>
+            <a:graphic xmlns:a="http://schemas.openxmlformats.org/drawingml/2006/main">
+              <a:graphicData uri="http://schemas.openxmlformats.org/drawingml/2006/picture">
+                <pic:pic xmlns:pic="http://schemas.openxmlformats.org/drawingml/2006/picture">
+                  <pic:nvPicPr>
+                    <pic:cNvPr id="7" name="week10.png"/>
+                    <pic:cNvPicPr/>
+                  </pic:nvPicPr>
+                  <pic:blipFill>
+                    <a:blip r:embed="rId16"/>
+                    <a:stretch>
+                      <a:fillRect/>
+                    </a:stretch>
+                  </pic:blipFill>
+                  <pic:spPr>
+                    <a:xfrm>
+                      <a:off x="0" y="0"/>
+                      <a:ext cx="5943600" cy="1998980"/>
+                    </a:xfrm>
+                    <a:prstGeom prst="rect">
+                      <a:avLst/>
+                    </a:prstGeom>
+                  </pic:spPr>
+                </pic:pic>
+              </a:graphicData>
+            </a:graphic>
+          </wp:inline>
+        </w:drawing>
+      </w:r>
+    </w:p>
+    <w:p>
+      <w:pPr>
+        <w:pStyle w:val="Heading1"/>
+      </w:pPr>
+      <w:r>
+        <w:t>Week 1</w:t>
+      </w:r>
+      <w:r>
+        <w:t>6</w:t>
+      </w:r>
+    </w:p>
+    <w:p>
+      <w:pPr>
+        <w:pStyle w:val="Subtitle"/>
+        <w:jc w:val="center"/>
+        <w:rPr>
+          <w:rStyle w:val="Emphasis"/>
+        </w:rPr>
+      </w:pPr>
+      <w:r>
+        <w:rPr>
+          <w:rStyle w:val="Emphasis"/>
+        </w:rPr>
+        <w:t>29</w:t>
+      </w:r>
+      <w:r>
+        <w:rPr>
+          <w:rStyle w:val="Emphasis"/>
+        </w:rPr>
+        <w:t>-July-</w:t>
+      </w:r>
+      <w:r>
+        <w:rPr>
+          <w:rStyle w:val="Emphasis"/>
+        </w:rPr>
+        <w:t>2024</w:t>
+      </w:r>
+    </w:p>
+    <w:tbl>
+      <w:tblPr>
+        <w:tblStyle w:val="TableGrid"/>
+        <w:tblW w:w="0" w:type="auto"/>
+        <w:tblLook w:val="04A0" w:firstRow="1" w:lastRow="0" w:firstColumn="1" w:lastColumn="0" w:noHBand="0" w:noVBand="1"/>
+      </w:tblPr>
+      <w:tblGrid>
+        <w:gridCol w:w="4508"/>
+        <w:gridCol w:w="4508"/>
+      </w:tblGrid>
+      <w:tr>
+        <w:tc>
+          <w:tcPr>
+            <w:tcW w:w="4508" w:type="dxa"/>
+          </w:tcPr>
+          <w:p>
+            <w:r>
+              <w:t>To Do List</w:t>
+            </w:r>
+          </w:p>
+        </w:tc>
+        <w:tc>
+          <w:tcPr>
+            <w:tcW w:w="4508" w:type="dxa"/>
+          </w:tcPr>
+          <w:p>
+            <w:r>
+              <w:t>Completed Tasks</w:t>
+            </w:r>
+          </w:p>
+        </w:tc>
+      </w:tr>
+      <w:tr>
+        <w:tc>
+          <w:tcPr>
+            <w:tcW w:w="4508" w:type="dxa"/>
+          </w:tcPr>
+          <w:p/>
+        </w:tc>
+        <w:tc>
+          <w:tcPr>
+            <w:tcW w:w="4508" w:type="dxa"/>
+          </w:tcPr>
+          <w:p>
+            <w:pPr>
+              <w:pStyle w:val="ListParagraph"/>
+              <w:ind w:left="1800"/>
+            </w:pPr>
+          </w:p>
+        </w:tc>
+      </w:tr>
+    </w:tbl>
+    <w:p>
+      <w:pPr>
+        <w:pStyle w:val="Heading2"/>
+      </w:pPr>
+      <w:r>
+        <w:t>Key Decisions</w:t>
+      </w:r>
+    </w:p>
+    <w:p>
+      <w:pPr>
+        <w:pStyle w:val="Heading2"/>
+      </w:pPr>
+      <w:r>
+        <w:t>Challenges</w:t>
+      </w:r>
+    </w:p>
+    <w:p>
+      <w:pPr>
+        <w:pStyle w:val="Heading2"/>
+      </w:pPr>
+      <w:r>
+        <w:t>Gant</w:t>
+      </w:r>
+    </w:p>
+    <w:p>
+      <w:r>
+        <w:rPr>
+          <w:noProof/>
+        </w:rPr>
+        <w:drawing>
+          <wp:inline distT="0" distB="0" distL="0" distR="0" wp14:anchorId="0677EE32" wp14:editId="41F99A6A">
+            <wp:extent cx="5943600" cy="1998980"/>
+            <wp:effectExtent l="0" t="0" r="0" b="1270"/>
+            <wp:docPr id="16" name="Picture 16"/>
+            <wp:cNvGraphicFramePr>
+              <a:graphicFrameLocks xmlns:a="http://schemas.openxmlformats.org/drawingml/2006/main" noChangeAspect="1"/>
+            </wp:cNvGraphicFramePr>
+            <a:graphic xmlns:a="http://schemas.openxmlformats.org/drawingml/2006/main">
+              <a:graphicData uri="http://schemas.openxmlformats.org/drawingml/2006/picture">
+                <pic:pic xmlns:pic="http://schemas.openxmlformats.org/drawingml/2006/picture">
+                  <pic:nvPicPr>
+                    <pic:cNvPr id="7" name="week10.png"/>
+                    <pic:cNvPicPr/>
+                  </pic:nvPicPr>
+                  <pic:blipFill>
+                    <a:blip r:embed="rId16"/>
+                    <a:stretch>
+                      <a:fillRect/>
+                    </a:stretch>
+                  </pic:blipFill>
+                  <pic:spPr>
+                    <a:xfrm>
+                      <a:off x="0" y="0"/>
+                      <a:ext cx="5943600" cy="1998980"/>
+                    </a:xfrm>
+                    <a:prstGeom prst="rect">
+                      <a:avLst/>
+                    </a:prstGeom>
+                  </pic:spPr>
+                </pic:pic>
+              </a:graphicData>
+            </a:graphic>
+          </wp:inline>
+        </w:drawing>
+      </w:r>
+    </w:p>
+    <w:p>
+      <w:pPr>
+        <w:pStyle w:val="Heading1"/>
+      </w:pPr>
+      <w:r>
+        <w:lastRenderedPageBreak/>
+        <w:t>Week 1</w:t>
+      </w:r>
+      <w:r>
+        <w:t>7</w:t>
+      </w:r>
+    </w:p>
+    <w:p>
+      <w:pPr>
+        <w:pStyle w:val="Subtitle"/>
+        <w:jc w:val="center"/>
+        <w:rPr>
+          <w:rStyle w:val="Emphasis"/>
+        </w:rPr>
+      </w:pPr>
+      <w:r>
+        <w:rPr>
+          <w:rStyle w:val="Emphasis"/>
+        </w:rPr>
+        <w:t>5</w:t>
+      </w:r>
+      <w:r>
+        <w:rPr>
+          <w:rStyle w:val="Emphasis"/>
+        </w:rPr>
+        <w:t>-</w:t>
+      </w:r>
+      <w:r>
+        <w:rPr>
+          <w:rStyle w:val="Emphasis"/>
+        </w:rPr>
+        <w:t>August</w:t>
+      </w:r>
+      <w:r>
+        <w:rPr>
+          <w:rStyle w:val="Emphasis"/>
+        </w:rPr>
+        <w:t>-</w:t>
+      </w:r>
+      <w:r>
+        <w:rPr>
+          <w:rStyle w:val="Emphasis"/>
+        </w:rPr>
+        <w:t>2024</w:t>
+      </w:r>
+    </w:p>
+    <w:tbl>
+      <w:tblPr>
+        <w:tblStyle w:val="TableGrid"/>
+        <w:tblW w:w="0" w:type="auto"/>
+        <w:tblLook w:val="04A0" w:firstRow="1" w:lastRow="0" w:firstColumn="1" w:lastColumn="0" w:noHBand="0" w:noVBand="1"/>
+      </w:tblPr>
+      <w:tblGrid>
+        <w:gridCol w:w="4508"/>
+        <w:gridCol w:w="4508"/>
+      </w:tblGrid>
+      <w:tr>
+        <w:tc>
+          <w:tcPr>
+            <w:tcW w:w="4508" w:type="dxa"/>
+          </w:tcPr>
+          <w:p>
+            <w:r>
+              <w:t>To Do List</w:t>
+            </w:r>
+          </w:p>
+        </w:tc>
+        <w:tc>
+          <w:tcPr>
+            <w:tcW w:w="4508" w:type="dxa"/>
+          </w:tcPr>
+          <w:p>
+            <w:r>
+              <w:t>Completed Tasks</w:t>
+            </w:r>
+          </w:p>
+        </w:tc>
+      </w:tr>
+      <w:tr>
+        <w:tc>
+          <w:tcPr>
+            <w:tcW w:w="4508" w:type="dxa"/>
+          </w:tcPr>
+          <w:p/>
+        </w:tc>
+        <w:tc>
+          <w:tcPr>
+            <w:tcW w:w="4508" w:type="dxa"/>
+          </w:tcPr>
+          <w:p>
+            <w:pPr>
+              <w:pStyle w:val="ListParagraph"/>
+              <w:ind w:left="1800"/>
+            </w:pPr>
+          </w:p>
+        </w:tc>
+      </w:tr>
+    </w:tbl>
+    <w:p>
+      <w:pPr>
+        <w:pStyle w:val="Heading2"/>
+      </w:pPr>
+      <w:r>
+        <w:t>Key Decisions</w:t>
+      </w:r>
+    </w:p>
+    <w:p>
+      <w:pPr>
+        <w:pStyle w:val="Heading2"/>
+      </w:pPr>
+      <w:r>
+        <w:t>Challenges</w:t>
+      </w:r>
+    </w:p>
+    <w:p>
+      <w:pPr>
+        <w:pStyle w:val="Heading2"/>
+      </w:pPr>
+      <w:r>
+        <w:t>Gant</w:t>
+      </w:r>
+    </w:p>
+    <w:p>
+      <w:r>
+        <w:rPr>
+          <w:noProof/>
+        </w:rPr>
+        <w:drawing>
+          <wp:inline distT="0" distB="0" distL="0" distR="0" wp14:anchorId="0677EE32" wp14:editId="41F99A6A">
+            <wp:extent cx="5943600" cy="1998980"/>
+            <wp:effectExtent l="0" t="0" r="0" b="1270"/>
+            <wp:docPr id="17" name="Picture 17"/>
+            <wp:cNvGraphicFramePr>
+              <a:graphicFrameLocks xmlns:a="http://schemas.openxmlformats.org/drawingml/2006/main" noChangeAspect="1"/>
+            </wp:cNvGraphicFramePr>
+            <a:graphic xmlns:a="http://schemas.openxmlformats.org/drawingml/2006/main">
+              <a:graphicData uri="http://schemas.openxmlformats.org/drawingml/2006/picture">
+                <pic:pic xmlns:pic="http://schemas.openxmlformats.org/drawingml/2006/picture">
+                  <pic:nvPicPr>
+                    <pic:cNvPr id="7" name="week10.png"/>
+                    <pic:cNvPicPr/>
+                  </pic:nvPicPr>
+                  <pic:blipFill>
+                    <a:blip r:embed="rId16"/>
+                    <a:stretch>
+                      <a:fillRect/>
+                    </a:stretch>
+                  </pic:blipFill>
+                  <pic:spPr>
+                    <a:xfrm>
+                      <a:off x="0" y="0"/>
+                      <a:ext cx="5943600" cy="1998980"/>
+                    </a:xfrm>
+                    <a:prstGeom prst="rect">
+                      <a:avLst/>
+                    </a:prstGeom>
+                  </pic:spPr>
+                </pic:pic>
+              </a:graphicData>
+            </a:graphic>
+          </wp:inline>
+        </w:drawing>
+      </w:r>
+    </w:p>
+    <w:p>
+      <w:pPr>
+        <w:pStyle w:val="Heading1"/>
+      </w:pPr>
+      <w:r>
+        <w:t>Week 1</w:t>
+      </w:r>
+      <w:r>
+        <w:t>8</w:t>
+      </w:r>
+    </w:p>
+    <w:p>
+      <w:pPr>
+        <w:pStyle w:val="Subtitle"/>
+        <w:jc w:val="center"/>
+        <w:rPr>
+          <w:rStyle w:val="Emphasis"/>
+        </w:rPr>
+      </w:pPr>
+      <w:r>
+        <w:rPr>
+          <w:rStyle w:val="Emphasis"/>
+        </w:rPr>
+        <w:t>12</w:t>
+      </w:r>
+      <w:r>
+        <w:rPr>
+          <w:rStyle w:val="Emphasis"/>
+        </w:rPr>
+        <w:t>-</w:t>
+      </w:r>
+      <w:r>
+        <w:rPr>
+          <w:rStyle w:val="Emphasis"/>
+        </w:rPr>
+        <w:t>August</w:t>
+      </w:r>
+      <w:r>
+        <w:rPr>
+          <w:rStyle w:val="Emphasis"/>
+        </w:rPr>
+        <w:t>-</w:t>
+      </w:r>
+      <w:r>
+        <w:rPr>
+          <w:rStyle w:val="Emphasis"/>
+        </w:rPr>
+        <w:t>2024</w:t>
+      </w:r>
+    </w:p>
+    <w:tbl>
+      <w:tblPr>
+        <w:tblStyle w:val="TableGrid"/>
+        <w:tblW w:w="0" w:type="auto"/>
+        <w:tblLook w:val="04A0" w:firstRow="1" w:lastRow="0" w:firstColumn="1" w:lastColumn="0" w:noHBand="0" w:noVBand="1"/>
+      </w:tblPr>
+      <w:tblGrid>
+        <w:gridCol w:w="4508"/>
+        <w:gridCol w:w="4508"/>
+      </w:tblGrid>
+      <w:tr>
+        <w:tc>
+          <w:tcPr>
+            <w:tcW w:w="4508" w:type="dxa"/>
+          </w:tcPr>
+          <w:p>
+            <w:r>
+              <w:t>To Do List</w:t>
+            </w:r>
+          </w:p>
+        </w:tc>
+        <w:tc>
+          <w:tcPr>
+            <w:tcW w:w="4508" w:type="dxa"/>
+          </w:tcPr>
+          <w:p>
+            <w:r>
+              <w:t>Completed Tasks</w:t>
+            </w:r>
+          </w:p>
+        </w:tc>
+      </w:tr>
+      <w:tr>
+        <w:tc>
+          <w:tcPr>
+            <w:tcW w:w="4508" w:type="dxa"/>
+          </w:tcPr>
+          <w:p/>
+        </w:tc>
+        <w:tc>
+          <w:tcPr>
+            <w:tcW w:w="4508" w:type="dxa"/>
+          </w:tcPr>
+          <w:p>
+            <w:pPr>
+              <w:pStyle w:val="ListParagraph"/>
+              <w:ind w:left="1800"/>
+            </w:pPr>
+          </w:p>
+        </w:tc>
+      </w:tr>
+    </w:tbl>
+    <w:p>
+      <w:pPr>
+        <w:pStyle w:val="Heading2"/>
+      </w:pPr>
+      <w:r>
+        <w:lastRenderedPageBreak/>
+        <w:t>Key Decisions</w:t>
+      </w:r>
+    </w:p>
+    <w:p>
+      <w:pPr>
+        <w:pStyle w:val="Heading2"/>
+      </w:pPr>
+      <w:r>
+        <w:t>Challenges</w:t>
+      </w:r>
+    </w:p>
+    <w:p>
+      <w:pPr>
+        <w:pStyle w:val="Heading2"/>
+      </w:pPr>
+      <w:r>
+        <w:t>Gant</w:t>
+      </w:r>
+    </w:p>
+    <w:p>
+      <w:r>
+        <w:rPr>
+          <w:noProof/>
+        </w:rPr>
+        <w:drawing>
+          <wp:inline distT="0" distB="0" distL="0" distR="0" wp14:anchorId="0677EE32" wp14:editId="41F99A6A">
+            <wp:extent cx="5943600" cy="1998980"/>
+            <wp:effectExtent l="0" t="0" r="0" b="1270"/>
+            <wp:docPr id="18" name="Picture 18"/>
+            <wp:cNvGraphicFramePr>
+              <a:graphicFrameLocks xmlns:a="http://schemas.openxmlformats.org/drawingml/2006/main" noChangeAspect="1"/>
+            </wp:cNvGraphicFramePr>
+            <a:graphic xmlns:a="http://schemas.openxmlformats.org/drawingml/2006/main">
+              <a:graphicData uri="http://schemas.openxmlformats.org/drawingml/2006/picture">
+                <pic:pic xmlns:pic="http://schemas.openxmlformats.org/drawingml/2006/picture">
+                  <pic:nvPicPr>
+                    <pic:cNvPr id="7" name="week10.png"/>
+                    <pic:cNvPicPr/>
+                  </pic:nvPicPr>
+                  <pic:blipFill>
+                    <a:blip r:embed="rId16"/>
+                    <a:stretch>
+                      <a:fillRect/>
+                    </a:stretch>
+                  </pic:blipFill>
+                  <pic:spPr>
+                    <a:xfrm>
+                      <a:off x="0" y="0"/>
+                      <a:ext cx="5943600" cy="1998980"/>
+                    </a:xfrm>
+                    <a:prstGeom prst="rect">
+                      <a:avLst/>
+                    </a:prstGeom>
+                  </pic:spPr>
+                </pic:pic>
+              </a:graphicData>
+            </a:graphic>
+          </wp:inline>
+        </w:drawing>
+      </w:r>
+    </w:p>
+    <w:p>
+      <w:pPr>
+        <w:pStyle w:val="Heading1"/>
+      </w:pPr>
+      <w:r>
+        <w:t>Week 1</w:t>
+      </w:r>
+      <w:r>
+        <w:t>9</w:t>
+      </w:r>
+    </w:p>
+    <w:p>
+      <w:pPr>
+        <w:pStyle w:val="Subtitle"/>
+        <w:jc w:val="center"/>
+        <w:rPr>
+          <w:rStyle w:val="Emphasis"/>
+        </w:rPr>
+      </w:pPr>
+      <w:r>
+        <w:rPr>
+          <w:rStyle w:val="Emphasis"/>
+        </w:rPr>
+        <w:t>1</w:t>
+      </w:r>
+      <w:r>
+        <w:rPr>
+          <w:rStyle w:val="Emphasis"/>
+        </w:rPr>
+        <w:t>9</w:t>
+      </w:r>
+      <w:r>
+        <w:rPr>
+          <w:rStyle w:val="Emphasis"/>
+        </w:rPr>
+        <w:t>-</w:t>
+      </w:r>
+      <w:r>
+        <w:rPr>
+          <w:rStyle w:val="Emphasis"/>
+        </w:rPr>
+        <w:t>August</w:t>
+      </w:r>
+      <w:r>
+        <w:rPr>
+          <w:rStyle w:val="Emphasis"/>
+        </w:rPr>
+        <w:t>-</w:t>
+      </w:r>
+      <w:r>
+        <w:rPr>
+          <w:rStyle w:val="Emphasis"/>
+        </w:rPr>
+        <w:t>2024</w:t>
+      </w:r>
+    </w:p>
+    <w:tbl>
+      <w:tblPr>
+        <w:tblStyle w:val="TableGrid"/>
+        <w:tblW w:w="0" w:type="auto"/>
+        <w:tblLook w:val="04A0" w:firstRow="1" w:lastRow="0" w:firstColumn="1" w:lastColumn="0" w:noHBand="0" w:noVBand="1"/>
+      </w:tblPr>
+      <w:tblGrid>
+        <w:gridCol w:w="4508"/>
+        <w:gridCol w:w="4508"/>
+      </w:tblGrid>
+      <w:tr>
+        <w:tc>
+          <w:tcPr>
+            <w:tcW w:w="4508" w:type="dxa"/>
+          </w:tcPr>
+          <w:p>
+            <w:r>
+              <w:t>To Do List</w:t>
+            </w:r>
+          </w:p>
+        </w:tc>
+        <w:tc>
+          <w:tcPr>
+            <w:tcW w:w="4508" w:type="dxa"/>
+          </w:tcPr>
+          <w:p>
+            <w:r>
+              <w:t>Completed Tasks</w:t>
+            </w:r>
+          </w:p>
+        </w:tc>
+      </w:tr>
+      <w:tr>
+        <w:tc>
+          <w:tcPr>
+            <w:tcW w:w="4508" w:type="dxa"/>
+          </w:tcPr>
+          <w:p/>
+        </w:tc>
+        <w:tc>
+          <w:tcPr>
+            <w:tcW w:w="4508" w:type="dxa"/>
+          </w:tcPr>
+          <w:p>
+            <w:pPr>
+              <w:pStyle w:val="ListParagraph"/>
+              <w:ind w:left="1800"/>
+            </w:pPr>
+          </w:p>
+        </w:tc>
+      </w:tr>
+    </w:tbl>
+    <w:p>
+      <w:pPr>
+        <w:pStyle w:val="Heading2"/>
+      </w:pPr>
+      <w:r>
+        <w:t>Key Decisions</w:t>
+      </w:r>
+    </w:p>
+    <w:p>
+      <w:pPr>
+        <w:pStyle w:val="Heading2"/>
+      </w:pPr>
+      <w:r>
+        <w:t>Challenges</w:t>
+      </w:r>
+    </w:p>
+    <w:p>
+      <w:pPr>
+        <w:pStyle w:val="Heading2"/>
+      </w:pPr>
+      <w:r>
+        <w:t>Gant</w:t>
+      </w:r>
+    </w:p>
+    <w:p>
+      <w:r>
+        <w:rPr>
+          <w:noProof/>
+        </w:rPr>
+        <w:drawing>
+          <wp:inline distT="0" distB="0" distL="0" distR="0" wp14:anchorId="0677EE32" wp14:editId="41F99A6A">
+            <wp:extent cx="5943600" cy="1998980"/>
+            <wp:effectExtent l="0" t="0" r="0" b="1270"/>
+            <wp:docPr id="19" name="Picture 19"/>
+            <wp:cNvGraphicFramePr>
+              <a:graphicFrameLocks xmlns:a="http://schemas.openxmlformats.org/drawingml/2006/main" noChangeAspect="1"/>
+            </wp:cNvGraphicFramePr>
+            <a:graphic xmlns:a="http://schemas.openxmlformats.org/drawingml/2006/main">
+              <a:graphicData uri="http://schemas.openxmlformats.org/drawingml/2006/picture">
+                <pic:pic xmlns:pic="http://schemas.openxmlformats.org/drawingml/2006/picture">
+                  <pic:nvPicPr>
+                    <pic:cNvPr id="7" name="week10.png"/>
+                    <pic:cNvPicPr/>
+                  </pic:nvPicPr>
+                  <pic:blipFill>
+                    <a:blip r:embed="rId16"/>
+                    <a:stretch>
+                      <a:fillRect/>
+                    </a:stretch>
+                  </pic:blipFill>
+                  <pic:spPr>
+                    <a:xfrm>
+                      <a:off x="0" y="0"/>
+                      <a:ext cx="5943600" cy="1998980"/>
+                    </a:xfrm>
+                    <a:prstGeom prst="rect">
+                      <a:avLst/>
+                    </a:prstGeom>
+                  </pic:spPr>
+                </pic:pic>
+              </a:graphicData>
+            </a:graphic>
+          </wp:inline>
+        </w:drawing>
+      </w:r>
+    </w:p>
+    <w:p>
+      <w:pPr>
+        <w:pStyle w:val="Heading1"/>
+      </w:pPr>
+      <w:r>
+        <w:t xml:space="preserve">Week </w:t>
+      </w:r>
+      <w:r>
+        <w:t>20</w:t>
+      </w:r>
+    </w:p>
+    <w:p>
+      <w:pPr>
+        <w:pStyle w:val="Subtitle"/>
+        <w:jc w:val="center"/>
+        <w:rPr>
+          <w:rStyle w:val="Emphasis"/>
+        </w:rPr>
+      </w:pPr>
+      <w:r>
+        <w:rPr>
+          <w:rStyle w:val="Emphasis"/>
+        </w:rPr>
+        <w:t>26-August</w:t>
+      </w:r>
+      <w:r>
+        <w:rPr>
+          <w:rStyle w:val="Emphasis"/>
+        </w:rPr>
+        <w:t>-</w:t>
+      </w:r>
+      <w:r>
+        <w:rPr>
+          <w:rStyle w:val="Emphasis"/>
+        </w:rPr>
+        <w:t>2024</w:t>
+      </w:r>
+    </w:p>
+    <w:tbl>
+      <w:tblPr>
+        <w:tblStyle w:val="TableGrid"/>
+        <w:tblW w:w="0" w:type="auto"/>
+        <w:tblLook w:val="04A0" w:firstRow="1" w:lastRow="0" w:firstColumn="1" w:lastColumn="0" w:noHBand="0" w:noVBand="1"/>
+      </w:tblPr>
+      <w:tblGrid>
+        <w:gridCol w:w="4508"/>
+        <w:gridCol w:w="4508"/>
+      </w:tblGrid>
+      <w:tr>
+        <w:tc>
+          <w:tcPr>
+            <w:tcW w:w="4508" w:type="dxa"/>
+          </w:tcPr>
+          <w:p>
+            <w:r>
+              <w:lastRenderedPageBreak/>
+              <w:t>To Do List</w:t>
+            </w:r>
+          </w:p>
+        </w:tc>
+        <w:tc>
+          <w:tcPr>
+            <w:tcW w:w="4508" w:type="dxa"/>
+          </w:tcPr>
+          <w:p>
+            <w:r>
+              <w:t>Completed Tasks</w:t>
+            </w:r>
+          </w:p>
+        </w:tc>
+      </w:tr>
+      <w:tr>
+        <w:tc>
+          <w:tcPr>
+            <w:tcW w:w="4508" w:type="dxa"/>
+          </w:tcPr>
+          <w:p/>
+        </w:tc>
+        <w:tc>
+          <w:tcPr>
+            <w:tcW w:w="4508" w:type="dxa"/>
+          </w:tcPr>
+          <w:p>
+            <w:pPr>
+              <w:pStyle w:val="ListParagraph"/>
+              <w:ind w:left="1800"/>
+            </w:pPr>
+          </w:p>
+        </w:tc>
+      </w:tr>
+    </w:tbl>
+    <w:p>
+      <w:pPr>
+        <w:pStyle w:val="Heading2"/>
+      </w:pPr>
+      <w:r>
+        <w:t>Key Decisions</w:t>
+      </w:r>
+    </w:p>
+    <w:p>
+      <w:pPr>
+        <w:pStyle w:val="Heading2"/>
+      </w:pPr>
+      <w:r>
+        <w:t>Challenges</w:t>
+      </w:r>
+    </w:p>
+    <w:p>
+      <w:pPr>
+        <w:pStyle w:val="Heading2"/>
+      </w:pPr>
+      <w:r>
+        <w:t>Gant</w:t>
+      </w:r>
+    </w:p>
+    <w:p>
+      <w:r>
+        <w:rPr>
+          <w:noProof/>
+        </w:rPr>
+        <w:drawing>
+          <wp:inline distT="0" distB="0" distL="0" distR="0" wp14:anchorId="0677EE32" wp14:editId="41F99A6A">
+            <wp:extent cx="5943600" cy="1998980"/>
+            <wp:effectExtent l="0" t="0" r="0" b="1270"/>
+            <wp:docPr id="20" name="Picture 20"/>
+            <wp:cNvGraphicFramePr>
+              <a:graphicFrameLocks xmlns:a="http://schemas.openxmlformats.org/drawingml/2006/main" noChangeAspect="1"/>
+            </wp:cNvGraphicFramePr>
+            <a:graphic xmlns:a="http://schemas.openxmlformats.org/drawingml/2006/main">
+              <a:graphicData uri="http://schemas.openxmlformats.org/drawingml/2006/picture">
+                <pic:pic xmlns:pic="http://schemas.openxmlformats.org/drawingml/2006/picture">
+                  <pic:nvPicPr>
+                    <pic:cNvPr id="7" name="week10.png"/>
+                    <pic:cNvPicPr/>
+                  </pic:nvPicPr>
+                  <pic:blipFill>
+                    <a:blip r:embed="rId16"/>
+                    <a:stretch>
+                      <a:fillRect/>
+                    </a:stretch>
+                  </pic:blipFill>
+                  <pic:spPr>
+                    <a:xfrm>
+                      <a:off x="0" y="0"/>
+                      <a:ext cx="5943600" cy="1998980"/>
+                    </a:xfrm>
+                    <a:prstGeom prst="rect">
+                      <a:avLst/>
+                    </a:prstGeom>
+                  </pic:spPr>
+                </pic:pic>
+              </a:graphicData>
+            </a:graphic>
+          </wp:inline>
+        </w:drawing>
+      </w:r>
+    </w:p>
+    <w:p>
+      <w:pPr>
+        <w:pStyle w:val="Heading1"/>
+      </w:pPr>
+      <w:r>
+        <w:t xml:space="preserve">Week </w:t>
+      </w:r>
+      <w:r>
+        <w:t>21</w:t>
+      </w:r>
+    </w:p>
+    <w:p>
+      <w:pPr>
+        <w:pStyle w:val="Subtitle"/>
+        <w:jc w:val="center"/>
+        <w:rPr>
+          <w:rStyle w:val="Emphasis"/>
+        </w:rPr>
+      </w:pPr>
+      <w:r>
+        <w:rPr>
+          <w:rStyle w:val="Emphasis"/>
+        </w:rPr>
+        <w:t>2</w:t>
+      </w:r>
+      <w:r>
+        <w:rPr>
+          <w:rStyle w:val="Emphasis"/>
+        </w:rPr>
+        <w:t>-</w:t>
+      </w:r>
+      <w:r>
+        <w:rPr>
+          <w:rStyle w:val="Emphasis"/>
+        </w:rPr>
+        <w:t>September</w:t>
+      </w:r>
+      <w:r>
+        <w:rPr>
+          <w:rStyle w:val="Emphasis"/>
+        </w:rPr>
+        <w:t>-</w:t>
+      </w:r>
+      <w:r>
+        <w:rPr>
+          <w:rStyle w:val="Emphasis"/>
+        </w:rPr>
+        <w:t>2024</w:t>
+      </w:r>
+    </w:p>
+    <w:tbl>
+      <w:tblPr>
+        <w:tblStyle w:val="TableGrid"/>
+        <w:tblW w:w="0" w:type="auto"/>
+        <w:tblLook w:val="04A0" w:firstRow="1" w:lastRow="0" w:firstColumn="1" w:lastColumn="0" w:noHBand="0" w:noVBand="1"/>
+      </w:tblPr>
+      <w:tblGrid>
+        <w:gridCol w:w="4508"/>
+        <w:gridCol w:w="4508"/>
+      </w:tblGrid>
+      <w:tr>
+        <w:tc>
+          <w:tcPr>
+            <w:tcW w:w="4508" w:type="dxa"/>
+          </w:tcPr>
+          <w:p>
+            <w:r>
+              <w:t>To Do List</w:t>
+            </w:r>
+          </w:p>
+        </w:tc>
+        <w:tc>
+          <w:tcPr>
+            <w:tcW w:w="4508" w:type="dxa"/>
+          </w:tcPr>
+          <w:p>
+            <w:r>
+              <w:t>Completed Tasks</w:t>
+            </w:r>
+          </w:p>
+        </w:tc>
+      </w:tr>
+      <w:tr>
+        <w:tc>
+          <w:tcPr>
+            <w:tcW w:w="4508" w:type="dxa"/>
+          </w:tcPr>
+          <w:p/>
+        </w:tc>
+        <w:tc>
+          <w:tcPr>
+            <w:tcW w:w="4508" w:type="dxa"/>
+          </w:tcPr>
+          <w:p>
+            <w:pPr>
+              <w:pStyle w:val="ListParagraph"/>
+              <w:ind w:left="1800"/>
+            </w:pPr>
+          </w:p>
+        </w:tc>
+      </w:tr>
+    </w:tbl>
+    <w:p>
+      <w:pPr>
+        <w:pStyle w:val="Heading2"/>
+      </w:pPr>
+      <w:r>
+        <w:t>Key Decisions</w:t>
+      </w:r>
+    </w:p>
+    <w:p>
+      <w:pPr>
+        <w:pStyle w:val="Heading2"/>
+      </w:pPr>
+      <w:r>
+        <w:t>Challenges</w:t>
+      </w:r>
+    </w:p>
+    <w:p>
+      <w:pPr>
+        <w:pStyle w:val="Heading2"/>
+      </w:pPr>
+      <w:r>
+        <w:t>Gant</w:t>
+      </w:r>
+    </w:p>
+    <w:p>
+      <w:r>
+        <w:rPr>
+          <w:noProof/>
+        </w:rPr>
+        <w:drawing>
+          <wp:inline distT="0" distB="0" distL="0" distR="0" wp14:anchorId="0677EE32" wp14:editId="41F99A6A">
+            <wp:extent cx="5943600" cy="1998980"/>
+            <wp:effectExtent l="0" t="0" r="0" b="1270"/>
+            <wp:docPr id="21" name="Picture 21"/>
+            <wp:cNvGraphicFramePr>
+              <a:graphicFrameLocks xmlns:a="http://schemas.openxmlformats.org/drawingml/2006/main" noChangeAspect="1"/>
+            </wp:cNvGraphicFramePr>
+            <a:graphic xmlns:a="http://schemas.openxmlformats.org/drawingml/2006/main">
+              <a:graphicData uri="http://schemas.openxmlformats.org/drawingml/2006/picture">
+                <pic:pic xmlns:pic="http://schemas.openxmlformats.org/drawingml/2006/picture">
+                  <pic:nvPicPr>
+                    <pic:cNvPr id="7" name="week10.png"/>
+                    <pic:cNvPicPr/>
+                  </pic:nvPicPr>
+                  <pic:blipFill>
+                    <a:blip r:embed="rId16"/>
+                    <a:stretch>
+                      <a:fillRect/>
+                    </a:stretch>
+                  </pic:blipFill>
+                  <pic:spPr>
+                    <a:xfrm>
+                      <a:off x="0" y="0"/>
+                      <a:ext cx="5943600" cy="1998980"/>
+                    </a:xfrm>
+                    <a:prstGeom prst="rect">
+                      <a:avLst/>
+                    </a:prstGeom>
+                  </pic:spPr>
+                </pic:pic>
+              </a:graphicData>
+            </a:graphic>
+          </wp:inline>
+        </w:drawing>
+      </w:r>
+    </w:p>
+    <w:p>
+      <w:pPr>
+        <w:pStyle w:val="Heading1"/>
+      </w:pPr>
+      <w:r>
+        <w:lastRenderedPageBreak/>
+        <w:t xml:space="preserve">Week </w:t>
+      </w:r>
+      <w:r>
+        <w:t>22</w:t>
+      </w:r>
+    </w:p>
+    <w:p>
+      <w:pPr>
+        <w:pStyle w:val="Subtitle"/>
+        <w:jc w:val="center"/>
+        <w:rPr>
+          <w:rStyle w:val="Emphasis"/>
+        </w:rPr>
+      </w:pPr>
+      <w:r>
+        <w:rPr>
+          <w:rStyle w:val="Emphasis"/>
+        </w:rPr>
+        <w:t>9</w:t>
+      </w:r>
+      <w:r>
+        <w:rPr>
+          <w:rStyle w:val="Emphasis"/>
+        </w:rPr>
+        <w:t>-</w:t>
+      </w:r>
+      <w:r>
+        <w:rPr>
+          <w:rStyle w:val="Emphasis"/>
+        </w:rPr>
+        <w:t>September</w:t>
+      </w:r>
+      <w:r>
+        <w:rPr>
+          <w:rStyle w:val="Emphasis"/>
+        </w:rPr>
+        <w:t>-</w:t>
+      </w:r>
+      <w:r>
+        <w:rPr>
+          <w:rStyle w:val="Emphasis"/>
+        </w:rPr>
+        <w:t>2024</w:t>
+      </w:r>
+    </w:p>
+    <w:tbl>
+      <w:tblPr>
+        <w:tblStyle w:val="TableGrid"/>
+        <w:tblW w:w="0" w:type="auto"/>
+        <w:tblLook w:val="04A0" w:firstRow="1" w:lastRow="0" w:firstColumn="1" w:lastColumn="0" w:noHBand="0" w:noVBand="1"/>
+      </w:tblPr>
+      <w:tblGrid>
+        <w:gridCol w:w="4508"/>
+        <w:gridCol w:w="4508"/>
+      </w:tblGrid>
+      <w:tr>
+        <w:tc>
+          <w:tcPr>
+            <w:tcW w:w="4508" w:type="dxa"/>
+          </w:tcPr>
+          <w:p>
+            <w:r>
+              <w:t>To Do List</w:t>
+            </w:r>
+          </w:p>
+        </w:tc>
+        <w:tc>
+          <w:tcPr>
+            <w:tcW w:w="4508" w:type="dxa"/>
+          </w:tcPr>
+          <w:p>
+            <w:r>
+              <w:t>Completed Tasks</w:t>
+            </w:r>
+          </w:p>
+        </w:tc>
+      </w:tr>
+      <w:tr>
+        <w:tc>
+          <w:tcPr>
+            <w:tcW w:w="4508" w:type="dxa"/>
+          </w:tcPr>
+          <w:p/>
+        </w:tc>
+        <w:tc>
+          <w:tcPr>
+            <w:tcW w:w="4508" w:type="dxa"/>
+          </w:tcPr>
+          <w:p>
+            <w:pPr>
+              <w:pStyle w:val="ListParagraph"/>
+              <w:ind w:left="1800"/>
+            </w:pPr>
+          </w:p>
+        </w:tc>
+      </w:tr>
+    </w:tbl>
+    <w:p>
+      <w:pPr>
+        <w:pStyle w:val="Heading2"/>
+      </w:pPr>
+      <w:r>
+        <w:t>Key Decisions</w:t>
+      </w:r>
+    </w:p>
+    <w:p>
+      <w:pPr>
+        <w:pStyle w:val="Heading2"/>
+      </w:pPr>
+      <w:r>
+        <w:t>Challenges</w:t>
+      </w:r>
+    </w:p>
+    <w:p>
+      <w:pPr>
+        <w:pStyle w:val="Heading2"/>
+      </w:pPr>
+      <w:r>
+        <w:t>Gant</w:t>
+      </w:r>
+    </w:p>
+    <w:p>
+      <w:r>
+        <w:rPr>
+          <w:noProof/>
+        </w:rPr>
+        <w:drawing>
+          <wp:inline distT="0" distB="0" distL="0" distR="0" wp14:anchorId="0677EE32" wp14:editId="41F99A6A">
+            <wp:extent cx="5943600" cy="1998980"/>
+            <wp:effectExtent l="0" t="0" r="0" b="1270"/>
+            <wp:docPr id="22" name="Picture 22"/>
+            <wp:cNvGraphicFramePr>
+              <a:graphicFrameLocks xmlns:a="http://schemas.openxmlformats.org/drawingml/2006/main" noChangeAspect="1"/>
+            </wp:cNvGraphicFramePr>
+            <a:graphic xmlns:a="http://schemas.openxmlformats.org/drawingml/2006/main">
+              <a:graphicData uri="http://schemas.openxmlformats.org/drawingml/2006/picture">
+                <pic:pic xmlns:pic="http://schemas.openxmlformats.org/drawingml/2006/picture">
+                  <pic:nvPicPr>
+                    <pic:cNvPr id="7" name="week10.png"/>
+                    <pic:cNvPicPr/>
+                  </pic:nvPicPr>
+                  <pic:blipFill>
+                    <a:blip r:embed="rId16"/>
+                    <a:stretch>
+                      <a:fillRect/>
+                    </a:stretch>
+                  </pic:blipFill>
+                  <pic:spPr>
+                    <a:xfrm>
+                      <a:off x="0" y="0"/>
+                      <a:ext cx="5943600" cy="1998980"/>
+                    </a:xfrm>
+                    <a:prstGeom prst="rect">
+                      <a:avLst/>
+                    </a:prstGeom>
+                  </pic:spPr>
+                </pic:pic>
+              </a:graphicData>
+            </a:graphic>
+          </wp:inline>
+        </w:drawing>
+      </w:r>
+    </w:p>
+    <w:p>
+      <w:pPr>
+        <w:pStyle w:val="Heading1"/>
+        <w:rPr>
+          <w:color w:val="FF0000"/>
+        </w:rPr>
+      </w:pPr>
+      <w:r>
+        <w:rPr>
+          <w:color w:val="FF0000"/>
+        </w:rPr>
+        <w:t xml:space="preserve">Week </w:t>
+      </w:r>
+      <w:r>
+        <w:rPr>
+          <w:color w:val="FF0000"/>
+        </w:rPr>
+        <w:t>23</w:t>
+      </w:r>
+      <w:r>
+        <w:rPr>
+          <w:color w:val="FF0000"/>
+        </w:rPr>
+        <w:t xml:space="preserve"> – Final Week</w:t>
+      </w:r>
+    </w:p>
+    <w:p>
+      <w:pPr>
+        <w:pStyle w:val="Subtitle"/>
+        <w:jc w:val="center"/>
+        <w:rPr>
+          <w:rStyle w:val="Emphasis"/>
+        </w:rPr>
+      </w:pPr>
+      <w:r>
+        <w:rPr>
+          <w:rStyle w:val="Emphasis"/>
+        </w:rPr>
+        <w:t>1</w:t>
+      </w:r>
+      <w:r>
+        <w:rPr>
+          <w:rStyle w:val="Emphasis"/>
+        </w:rPr>
+        <w:t>6</w:t>
+      </w:r>
+      <w:r>
+        <w:rPr>
+          <w:rStyle w:val="Emphasis"/>
+        </w:rPr>
+        <w:t>-</w:t>
+      </w:r>
+      <w:r>
+        <w:rPr>
+          <w:rStyle w:val="Emphasis"/>
+        </w:rPr>
+        <w:t>September</w:t>
+      </w:r>
+      <w:r>
+        <w:rPr>
+          <w:rStyle w:val="Emphasis"/>
+        </w:rPr>
+        <w:t>-</w:t>
+      </w:r>
+      <w:r>
+        <w:rPr>
+          <w:rStyle w:val="Emphasis"/>
+        </w:rPr>
+        <w:t>2024</w:t>
+      </w:r>
+    </w:p>
+    <w:tbl>
+      <w:tblPr>
+        <w:tblStyle w:val="TableGrid"/>
+        <w:tblW w:w="0" w:type="auto"/>
+        <w:tblLook w:val="04A0" w:firstRow="1" w:lastRow="0" w:firstColumn="1" w:lastColumn="0" w:noHBand="0" w:noVBand="1"/>
+      </w:tblPr>
+      <w:tblGrid>
+        <w:gridCol w:w="4508"/>
+        <w:gridCol w:w="4508"/>
+      </w:tblGrid>
+      <w:tr>
+        <w:tc>
+          <w:tcPr>
+            <w:tcW w:w="4508" w:type="dxa"/>
+          </w:tcPr>
+          <w:p>
+            <w:r>
+              <w:t>To Do List</w:t>
+            </w:r>
+          </w:p>
+        </w:tc>
+        <w:tc>
+          <w:tcPr>
+            <w:tcW w:w="4508" w:type="dxa"/>
+          </w:tcPr>
+          <w:p>
+            <w:r>
+              <w:t>Completed Tasks</w:t>
+            </w:r>
+          </w:p>
+        </w:tc>
+      </w:tr>
+      <w:tr>
+        <w:tc>
+          <w:tcPr>
+            <w:tcW w:w="4508" w:type="dxa"/>
+          </w:tcPr>
+          <w:p/>
+        </w:tc>
+        <w:tc>
+          <w:tcPr>
+            <w:tcW w:w="4508" w:type="dxa"/>
+          </w:tcPr>
+          <w:p>
+            <w:pPr>
+              <w:pStyle w:val="ListParagraph"/>
+              <w:ind w:left="1800"/>
+            </w:pPr>
+            <w:bookmarkStart w:id="19" w:name="_GoBack"/>
+            <w:bookmarkEnd w:id="19"/>
+          </w:p>
+        </w:tc>
+      </w:tr>
+    </w:tbl>
+    <w:p>
+      <w:pPr>
+        <w:pStyle w:val="Heading2"/>
+      </w:pPr>
+      <w:r>
+        <w:lastRenderedPageBreak/>
+        <w:t>Key Decisions</w:t>
+      </w:r>
+    </w:p>
+    <w:p>
+      <w:pPr>
+        <w:pStyle w:val="Heading2"/>
+      </w:pPr>
+      <w:r>
+        <w:t>Challenges</w:t>
+      </w:r>
+    </w:p>
+    <w:p>
+      <w:pPr>
+        <w:pStyle w:val="Heading2"/>
+      </w:pPr>
+      <w:r>
+        <w:t>Gant</w:t>
+      </w:r>
+    </w:p>
+    <w:p>
+      <w:r>
+        <w:rPr>
+          <w:noProof/>
+        </w:rPr>
+        <w:drawing>
+          <wp:inline distT="0" distB="0" distL="0" distR="0" wp14:anchorId="0677EE32" wp14:editId="41F99A6A">
+            <wp:extent cx="5943600" cy="1998980"/>
+            <wp:effectExtent l="0" t="0" r="0" b="1270"/>
+            <wp:docPr id="23" name="Picture 23"/>
+            <wp:cNvGraphicFramePr>
+              <a:graphicFrameLocks xmlns:a="http://schemas.openxmlformats.org/drawingml/2006/main" noChangeAspect="1"/>
+            </wp:cNvGraphicFramePr>
+            <a:graphic xmlns:a="http://schemas.openxmlformats.org/drawingml/2006/main">
+              <a:graphicData uri="http://schemas.openxmlformats.org/drawingml/2006/picture">
+                <pic:pic xmlns:pic="http://schemas.openxmlformats.org/drawingml/2006/picture">
+                  <pic:nvPicPr>
+                    <pic:cNvPr id="7" name="week10.png"/>
+                    <pic:cNvPicPr/>
+                  </pic:nvPicPr>
+                  <pic:blipFill>
+                    <a:blip r:embed="rId16"/>
+                    <a:stretch>
+                      <a:fillRect/>
+                    </a:stretch>
+                  </pic:blipFill>
+                  <pic:spPr>
+                    <a:xfrm>
+                      <a:off x="0" y="0"/>
+                      <a:ext cx="5943600" cy="1998980"/>
+                    </a:xfrm>
+                    <a:prstGeom prst="rect">
+                      <a:avLst/>
+                    </a:prstGeom>
+                  </pic:spPr>
+                </pic:pic>
+              </a:graphicData>
+            </a:graphic>
+          </wp:inline>
+        </w:drawing>
+      </w:r>
+    </w:p>
+    <w:p>
+      <w:pPr>
+        <w:ind w:firstLine="0"/>
+      </w:pPr>
+    </w:p>
     <w:p>
       <w:r>
         <w:br w:type="page"/>
@@ -4561,6 +6212,184 @@
     </w:lvl>
   </w:abstractNum>
   <w:abstractNum w:abstractNumId="11" w15:restartNumberingAfterBreak="0">
+    <w:nsid w:val="09F3658B"/>
+    <w:multiLevelType w:val="hybridMultilevel"/>
+    <w:tmpl w:val="463A73D0"/>
+    <w:lvl w:ilvl="0" w:tplc="7BBC5D50">
+      <w:start w:val="1"/>
+      <w:numFmt w:val="decimal"/>
+      <w:lvlText w:val="%1."/>
+      <w:lvlJc w:val="left"/>
+      <w:pPr>
+        <w:ind w:left="1800" w:hanging="360"/>
+      </w:pPr>
+      <w:rPr>
+        <w:rFonts w:hint="default"/>
+      </w:rPr>
+    </w:lvl>
+    <w:lvl w:ilvl="1" w:tplc="0C090019" w:tentative="1">
+      <w:start w:val="1"/>
+      <w:numFmt w:val="lowerLetter"/>
+      <w:lvlText w:val="%2."/>
+      <w:lvlJc w:val="left"/>
+      <w:pPr>
+        <w:ind w:left="2160" w:hanging="360"/>
+      </w:pPr>
+    </w:lvl>
+    <w:lvl w:ilvl="2" w:tplc="0C09001B" w:tentative="1">
+      <w:start w:val="1"/>
+      <w:numFmt w:val="lowerRoman"/>
+      <w:lvlText w:val="%3."/>
+      <w:lvlJc w:val="right"/>
+      <w:pPr>
+        <w:ind w:left="2880" w:hanging="180"/>
+      </w:pPr>
+    </w:lvl>
+    <w:lvl w:ilvl="3" w:tplc="0C09000F" w:tentative="1">
+      <w:start w:val="1"/>
+      <w:numFmt w:val="decimal"/>
+      <w:lvlText w:val="%4."/>
+      <w:lvlJc w:val="left"/>
+      <w:pPr>
+        <w:ind w:left="3600" w:hanging="360"/>
+      </w:pPr>
+    </w:lvl>
+    <w:lvl w:ilvl="4" w:tplc="0C090019" w:tentative="1">
+      <w:start w:val="1"/>
+      <w:numFmt w:val="lowerLetter"/>
+      <w:lvlText w:val="%5."/>
+      <w:lvlJc w:val="left"/>
+      <w:pPr>
+        <w:ind w:left="4320" w:hanging="360"/>
+      </w:pPr>
+    </w:lvl>
+    <w:lvl w:ilvl="5" w:tplc="0C09001B" w:tentative="1">
+      <w:start w:val="1"/>
+      <w:numFmt w:val="lowerRoman"/>
+      <w:lvlText w:val="%6."/>
+      <w:lvlJc w:val="right"/>
+      <w:pPr>
+        <w:ind w:left="5040" w:hanging="180"/>
+      </w:pPr>
+    </w:lvl>
+    <w:lvl w:ilvl="6" w:tplc="0C09000F" w:tentative="1">
+      <w:start w:val="1"/>
+      <w:numFmt w:val="decimal"/>
+      <w:lvlText w:val="%7."/>
+      <w:lvlJc w:val="left"/>
+      <w:pPr>
+        <w:ind w:left="5760" w:hanging="360"/>
+      </w:pPr>
+    </w:lvl>
+    <w:lvl w:ilvl="7" w:tplc="0C090019" w:tentative="1">
+      <w:start w:val="1"/>
+      <w:numFmt w:val="lowerLetter"/>
+      <w:lvlText w:val="%8."/>
+      <w:lvlJc w:val="left"/>
+      <w:pPr>
+        <w:ind w:left="6480" w:hanging="360"/>
+      </w:pPr>
+    </w:lvl>
+    <w:lvl w:ilvl="8" w:tplc="0C09001B" w:tentative="1">
+      <w:start w:val="1"/>
+      <w:numFmt w:val="lowerRoman"/>
+      <w:lvlText w:val="%9."/>
+      <w:lvlJc w:val="right"/>
+      <w:pPr>
+        <w:ind w:left="7200" w:hanging="180"/>
+      </w:pPr>
+    </w:lvl>
+  </w:abstractNum>
+  <w:abstractNum w:abstractNumId="12" w15:restartNumberingAfterBreak="0">
+    <w:nsid w:val="12405F6C"/>
+    <w:multiLevelType w:val="hybridMultilevel"/>
+    <w:tmpl w:val="463A73D0"/>
+    <w:lvl w:ilvl="0" w:tplc="7BBC5D50">
+      <w:start w:val="1"/>
+      <w:numFmt w:val="decimal"/>
+      <w:lvlText w:val="%1."/>
+      <w:lvlJc w:val="left"/>
+      <w:pPr>
+        <w:ind w:left="1800" w:hanging="360"/>
+      </w:pPr>
+      <w:rPr>
+        <w:rFonts w:hint="default"/>
+      </w:rPr>
+    </w:lvl>
+    <w:lvl w:ilvl="1" w:tplc="0C090019" w:tentative="1">
+      <w:start w:val="1"/>
+      <w:numFmt w:val="lowerLetter"/>
+      <w:lvlText w:val="%2."/>
+      <w:lvlJc w:val="left"/>
+      <w:pPr>
+        <w:ind w:left="2160" w:hanging="360"/>
+      </w:pPr>
+    </w:lvl>
+    <w:lvl w:ilvl="2" w:tplc="0C09001B" w:tentative="1">
+      <w:start w:val="1"/>
+      <w:numFmt w:val="lowerRoman"/>
+      <w:lvlText w:val="%3."/>
+      <w:lvlJc w:val="right"/>
+      <w:pPr>
+        <w:ind w:left="2880" w:hanging="180"/>
+      </w:pPr>
+    </w:lvl>
+    <w:lvl w:ilvl="3" w:tplc="0C09000F" w:tentative="1">
+      <w:start w:val="1"/>
+      <w:numFmt w:val="decimal"/>
+      <w:lvlText w:val="%4."/>
+      <w:lvlJc w:val="left"/>
+      <w:pPr>
+        <w:ind w:left="3600" w:hanging="360"/>
+      </w:pPr>
+    </w:lvl>
+    <w:lvl w:ilvl="4" w:tplc="0C090019" w:tentative="1">
+      <w:start w:val="1"/>
+      <w:numFmt w:val="lowerLetter"/>
+      <w:lvlText w:val="%5."/>
+      <w:lvlJc w:val="left"/>
+      <w:pPr>
+        <w:ind w:left="4320" w:hanging="360"/>
+      </w:pPr>
+    </w:lvl>
+    <w:lvl w:ilvl="5" w:tplc="0C09001B" w:tentative="1">
+      <w:start w:val="1"/>
+      <w:numFmt w:val="lowerRoman"/>
+      <w:lvlText w:val="%6."/>
+      <w:lvlJc w:val="right"/>
+      <w:pPr>
+        <w:ind w:left="5040" w:hanging="180"/>
+      </w:pPr>
+    </w:lvl>
+    <w:lvl w:ilvl="6" w:tplc="0C09000F" w:tentative="1">
+      <w:start w:val="1"/>
+      <w:numFmt w:val="decimal"/>
+      <w:lvlText w:val="%7."/>
+      <w:lvlJc w:val="left"/>
+      <w:pPr>
+        <w:ind w:left="5760" w:hanging="360"/>
+      </w:pPr>
+    </w:lvl>
+    <w:lvl w:ilvl="7" w:tplc="0C090019" w:tentative="1">
+      <w:start w:val="1"/>
+      <w:numFmt w:val="lowerLetter"/>
+      <w:lvlText w:val="%8."/>
+      <w:lvlJc w:val="left"/>
+      <w:pPr>
+        <w:ind w:left="6480" w:hanging="360"/>
+      </w:pPr>
+    </w:lvl>
+    <w:lvl w:ilvl="8" w:tplc="0C09001B" w:tentative="1">
+      <w:start w:val="1"/>
+      <w:numFmt w:val="lowerRoman"/>
+      <w:lvlText w:val="%9."/>
+      <w:lvlJc w:val="right"/>
+      <w:pPr>
+        <w:ind w:left="7200" w:hanging="180"/>
+      </w:pPr>
+    </w:lvl>
+  </w:abstractNum>
+  <w:abstractNum w:abstractNumId="13" w15:restartNumberingAfterBreak="0">
     <w:nsid w:val="139D3411"/>
     <w:multiLevelType w:val="hybridMultilevel"/>
     <w:tmpl w:val="47B2F12A"/>
@@ -4646,7 +6475,96 @@
       </w:pPr>
     </w:lvl>
   </w:abstractNum>
-  <w:abstractNum w:abstractNumId="12" w15:restartNumberingAfterBreak="0">
+  <w:abstractNum w:abstractNumId="14" w15:restartNumberingAfterBreak="0">
+    <w:nsid w:val="19EF1D87"/>
+    <w:multiLevelType w:val="hybridMultilevel"/>
+    <w:tmpl w:val="463A73D0"/>
+    <w:lvl w:ilvl="0" w:tplc="7BBC5D50">
+      <w:start w:val="1"/>
+      <w:numFmt w:val="decimal"/>
+      <w:lvlText w:val="%1."/>
+      <w:lvlJc w:val="left"/>
+      <w:pPr>
+        <w:ind w:left="1800" w:hanging="360"/>
+      </w:pPr>
+      <w:rPr>
+        <w:rFonts w:hint="default"/>
+      </w:rPr>
+    </w:lvl>
+    <w:lvl w:ilvl="1" w:tplc="0C090019" w:tentative="1">
+      <w:start w:val="1"/>
+      <w:numFmt w:val="lowerLetter"/>
+      <w:lvlText w:val="%2."/>
+      <w:lvlJc w:val="left"/>
+      <w:pPr>
+        <w:ind w:left="2160" w:hanging="360"/>
+      </w:pPr>
+    </w:lvl>
+    <w:lvl w:ilvl="2" w:tplc="0C09001B" w:tentative="1">
+      <w:start w:val="1"/>
+      <w:numFmt w:val="lowerRoman"/>
+      <w:lvlText w:val="%3."/>
+      <w:lvlJc w:val="right"/>
+      <w:pPr>
+        <w:ind w:left="2880" w:hanging="180"/>
+      </w:pPr>
+    </w:lvl>
+    <w:lvl w:ilvl="3" w:tplc="0C09000F" w:tentative="1">
+      <w:start w:val="1"/>
+      <w:numFmt w:val="decimal"/>
+      <w:lvlText w:val="%4."/>
+      <w:lvlJc w:val="left"/>
+      <w:pPr>
+        <w:ind w:left="3600" w:hanging="360"/>
+      </w:pPr>
+    </w:lvl>
+    <w:lvl w:ilvl="4" w:tplc="0C090019" w:tentative="1">
+      <w:start w:val="1"/>
+      <w:numFmt w:val="lowerLetter"/>
+      <w:lvlText w:val="%5."/>
+      <w:lvlJc w:val="left"/>
+      <w:pPr>
+        <w:ind w:left="4320" w:hanging="360"/>
+      </w:pPr>
+    </w:lvl>
+    <w:lvl w:ilvl="5" w:tplc="0C09001B" w:tentative="1">
+      <w:start w:val="1"/>
+      <w:numFmt w:val="lowerRoman"/>
+      <w:lvlText w:val="%6."/>
+      <w:lvlJc w:val="right"/>
+      <w:pPr>
+        <w:ind w:left="5040" w:hanging="180"/>
+      </w:pPr>
+    </w:lvl>
+    <w:lvl w:ilvl="6" w:tplc="0C09000F" w:tentative="1">
+      <w:start w:val="1"/>
+      <w:numFmt w:val="decimal"/>
+      <w:lvlText w:val="%7."/>
+      <w:lvlJc w:val="left"/>
+      <w:pPr>
+        <w:ind w:left="5760" w:hanging="360"/>
+      </w:pPr>
+    </w:lvl>
+    <w:lvl w:ilvl="7" w:tplc="0C090019" w:tentative="1">
+      <w:start w:val="1"/>
+      <w:numFmt w:val="lowerLetter"/>
+      <w:lvlText w:val="%8."/>
+      <w:lvlJc w:val="left"/>
+      <w:pPr>
+        <w:ind w:left="6480" w:hanging="360"/>
+      </w:pPr>
+    </w:lvl>
+    <w:lvl w:ilvl="8" w:tplc="0C09001B" w:tentative="1">
+      <w:start w:val="1"/>
+      <w:numFmt w:val="lowerRoman"/>
+      <w:lvlText w:val="%9."/>
+      <w:lvlJc w:val="right"/>
+      <w:pPr>
+        <w:ind w:left="7200" w:hanging="180"/>
+      </w:pPr>
+    </w:lvl>
+  </w:abstractNum>
+  <w:abstractNum w:abstractNumId="15" w15:restartNumberingAfterBreak="0">
     <w:nsid w:val="22554F49"/>
     <w:multiLevelType w:val="hybridMultilevel"/>
     <w:tmpl w:val="172C4D98"/>
@@ -4735,7 +6653,7 @@
       </w:pPr>
     </w:lvl>
   </w:abstractNum>
-  <w:abstractNum w:abstractNumId="13" w15:restartNumberingAfterBreak="0">
+  <w:abstractNum w:abstractNumId="16" w15:restartNumberingAfterBreak="0">
     <w:nsid w:val="22B372D1"/>
     <w:multiLevelType w:val="hybridMultilevel"/>
     <w:tmpl w:val="DFE25C38"/>
@@ -4824,7 +6742,7 @@
       </w:pPr>
     </w:lvl>
   </w:abstractNum>
-  <w:abstractNum w:abstractNumId="14" w15:restartNumberingAfterBreak="0">
+  <w:abstractNum w:abstractNumId="17" w15:restartNumberingAfterBreak="0">
     <w:nsid w:val="26926E12"/>
     <w:multiLevelType w:val="hybridMultilevel"/>
     <w:tmpl w:val="18E20376"/>
@@ -4913,7 +6831,96 @@
       </w:pPr>
     </w:lvl>
   </w:abstractNum>
-  <w:abstractNum w:abstractNumId="15" w15:restartNumberingAfterBreak="0">
+  <w:abstractNum w:abstractNumId="18" w15:restartNumberingAfterBreak="0">
+    <w:nsid w:val="333D7B25"/>
+    <w:multiLevelType w:val="hybridMultilevel"/>
+    <w:tmpl w:val="463A73D0"/>
+    <w:lvl w:ilvl="0" w:tplc="7BBC5D50">
+      <w:start w:val="1"/>
+      <w:numFmt w:val="decimal"/>
+      <w:lvlText w:val="%1."/>
+      <w:lvlJc w:val="left"/>
+      <w:pPr>
+        <w:ind w:left="1800" w:hanging="360"/>
+      </w:pPr>
+      <w:rPr>
+        <w:rFonts w:hint="default"/>
+      </w:rPr>
+    </w:lvl>
+    <w:lvl w:ilvl="1" w:tplc="0C090019" w:tentative="1">
+      <w:start w:val="1"/>
+      <w:numFmt w:val="lowerLetter"/>
+      <w:lvlText w:val="%2."/>
+      <w:lvlJc w:val="left"/>
+      <w:pPr>
+        <w:ind w:left="2160" w:hanging="360"/>
+      </w:pPr>
+    </w:lvl>
+    <w:lvl w:ilvl="2" w:tplc="0C09001B" w:tentative="1">
+      <w:start w:val="1"/>
+      <w:numFmt w:val="lowerRoman"/>
+      <w:lvlText w:val="%3."/>
+      <w:lvlJc w:val="right"/>
+      <w:pPr>
+        <w:ind w:left="2880" w:hanging="180"/>
+      </w:pPr>
+    </w:lvl>
+    <w:lvl w:ilvl="3" w:tplc="0C09000F" w:tentative="1">
+      <w:start w:val="1"/>
+      <w:numFmt w:val="decimal"/>
+      <w:lvlText w:val="%4."/>
+      <w:lvlJc w:val="left"/>
+      <w:pPr>
+        <w:ind w:left="3600" w:hanging="360"/>
+      </w:pPr>
+    </w:lvl>
+    <w:lvl w:ilvl="4" w:tplc="0C090019" w:tentative="1">
+      <w:start w:val="1"/>
+      <w:numFmt w:val="lowerLetter"/>
+      <w:lvlText w:val="%5."/>
+      <w:lvlJc w:val="left"/>
+      <w:pPr>
+        <w:ind w:left="4320" w:hanging="360"/>
+      </w:pPr>
+    </w:lvl>
+    <w:lvl w:ilvl="5" w:tplc="0C09001B" w:tentative="1">
+      <w:start w:val="1"/>
+      <w:numFmt w:val="lowerRoman"/>
+      <w:lvlText w:val="%6."/>
+      <w:lvlJc w:val="right"/>
+      <w:pPr>
+        <w:ind w:left="5040" w:hanging="180"/>
+      </w:pPr>
+    </w:lvl>
+    <w:lvl w:ilvl="6" w:tplc="0C09000F" w:tentative="1">
+      <w:start w:val="1"/>
+      <w:numFmt w:val="decimal"/>
+      <w:lvlText w:val="%7."/>
+      <w:lvlJc w:val="left"/>
+      <w:pPr>
+        <w:ind w:left="5760" w:hanging="360"/>
+      </w:pPr>
+    </w:lvl>
+    <w:lvl w:ilvl="7" w:tplc="0C090019" w:tentative="1">
+      <w:start w:val="1"/>
+      <w:numFmt w:val="lowerLetter"/>
+      <w:lvlText w:val="%8."/>
+      <w:lvlJc w:val="left"/>
+      <w:pPr>
+        <w:ind w:left="6480" w:hanging="360"/>
+      </w:pPr>
+    </w:lvl>
+    <w:lvl w:ilvl="8" w:tplc="0C09001B" w:tentative="1">
+      <w:start w:val="1"/>
+      <w:numFmt w:val="lowerRoman"/>
+      <w:lvlText w:val="%9."/>
+      <w:lvlJc w:val="right"/>
+      <w:pPr>
+        <w:ind w:left="7200" w:hanging="180"/>
+      </w:pPr>
+    </w:lvl>
+  </w:abstractNum>
+  <w:abstractNum w:abstractNumId="19" w15:restartNumberingAfterBreak="0">
     <w:nsid w:val="3D7A253A"/>
     <w:multiLevelType w:val="hybridMultilevel"/>
     <w:tmpl w:val="B49A1DC8"/>
@@ -4999,7 +7006,7 @@
       </w:pPr>
     </w:lvl>
   </w:abstractNum>
-  <w:abstractNum w:abstractNumId="16" w15:restartNumberingAfterBreak="0">
+  <w:abstractNum w:abstractNumId="20" w15:restartNumberingAfterBreak="0">
     <w:nsid w:val="4BB22740"/>
     <w:multiLevelType w:val="hybridMultilevel"/>
     <w:tmpl w:val="04326320"/>
@@ -5088,7 +7095,7 @@
       </w:pPr>
     </w:lvl>
   </w:abstractNum>
-  <w:abstractNum w:abstractNumId="17" w15:restartNumberingAfterBreak="0">
+  <w:abstractNum w:abstractNumId="21" w15:restartNumberingAfterBreak="0">
     <w:nsid w:val="50DA7C4F"/>
     <w:multiLevelType w:val="hybridMultilevel"/>
     <w:tmpl w:val="5D283C5C"/>
@@ -5201,7 +7208,7 @@
       </w:rPr>
     </w:lvl>
   </w:abstractNum>
-  <w:abstractNum w:abstractNumId="18" w15:restartNumberingAfterBreak="0">
+  <w:abstractNum w:abstractNumId="22" w15:restartNumberingAfterBreak="0">
     <w:nsid w:val="548B2FC2"/>
     <w:multiLevelType w:val="hybridMultilevel"/>
     <w:tmpl w:val="9D8C8DB0"/>
@@ -5290,7 +7297,7 @@
       </w:pPr>
     </w:lvl>
   </w:abstractNum>
-  <w:abstractNum w:abstractNumId="19" w15:restartNumberingAfterBreak="0">
+  <w:abstractNum w:abstractNumId="23" w15:restartNumberingAfterBreak="0">
     <w:nsid w:val="57504D95"/>
     <w:multiLevelType w:val="hybridMultilevel"/>
     <w:tmpl w:val="1C5E8FEE"/>
@@ -5379,7 +7386,96 @@
       </w:pPr>
     </w:lvl>
   </w:abstractNum>
-  <w:abstractNum w:abstractNumId="20" w15:restartNumberingAfterBreak="0">
+  <w:abstractNum w:abstractNumId="24" w15:restartNumberingAfterBreak="0">
+    <w:nsid w:val="5C3C2810"/>
+    <w:multiLevelType w:val="hybridMultilevel"/>
+    <w:tmpl w:val="463A73D0"/>
+    <w:lvl w:ilvl="0" w:tplc="7BBC5D50">
+      <w:start w:val="1"/>
+      <w:numFmt w:val="decimal"/>
+      <w:lvlText w:val="%1."/>
+      <w:lvlJc w:val="left"/>
+      <w:pPr>
+        <w:ind w:left="1800" w:hanging="360"/>
+      </w:pPr>
+      <w:rPr>
+        <w:rFonts w:hint="default"/>
+      </w:rPr>
+    </w:lvl>
+    <w:lvl w:ilvl="1" w:tplc="0C090019" w:tentative="1">
+      <w:start w:val="1"/>
+      <w:numFmt w:val="lowerLetter"/>
+      <w:lvlText w:val="%2."/>
+      <w:lvlJc w:val="left"/>
+      <w:pPr>
+        <w:ind w:left="2160" w:hanging="360"/>
+      </w:pPr>
+    </w:lvl>
+    <w:lvl w:ilvl="2" w:tplc="0C09001B" w:tentative="1">
+      <w:start w:val="1"/>
+      <w:numFmt w:val="lowerRoman"/>
+      <w:lvlText w:val="%3."/>
+      <w:lvlJc w:val="right"/>
+      <w:pPr>
+        <w:ind w:left="2880" w:hanging="180"/>
+      </w:pPr>
+    </w:lvl>
+    <w:lvl w:ilvl="3" w:tplc="0C09000F" w:tentative="1">
+      <w:start w:val="1"/>
+      <w:numFmt w:val="decimal"/>
+      <w:lvlText w:val="%4."/>
+      <w:lvlJc w:val="left"/>
+      <w:pPr>
+        <w:ind w:left="3600" w:hanging="360"/>
+      </w:pPr>
+    </w:lvl>
+    <w:lvl w:ilvl="4" w:tplc="0C090019" w:tentative="1">
+      <w:start w:val="1"/>
+      <w:numFmt w:val="lowerLetter"/>
+      <w:lvlText w:val="%5."/>
+      <w:lvlJc w:val="left"/>
+      <w:pPr>
+        <w:ind w:left="4320" w:hanging="360"/>
+      </w:pPr>
+    </w:lvl>
+    <w:lvl w:ilvl="5" w:tplc="0C09001B" w:tentative="1">
+      <w:start w:val="1"/>
+      <w:numFmt w:val="lowerRoman"/>
+      <w:lvlText w:val="%6."/>
+      <w:lvlJc w:val="right"/>
+      <w:pPr>
+        <w:ind w:left="5040" w:hanging="180"/>
+      </w:pPr>
+    </w:lvl>
+    <w:lvl w:ilvl="6" w:tplc="0C09000F" w:tentative="1">
+      <w:start w:val="1"/>
+      <w:numFmt w:val="decimal"/>
+      <w:lvlText w:val="%7."/>
+      <w:lvlJc w:val="left"/>
+      <w:pPr>
+        <w:ind w:left="5760" w:hanging="360"/>
+      </w:pPr>
+    </w:lvl>
+    <w:lvl w:ilvl="7" w:tplc="0C090019" w:tentative="1">
+      <w:start w:val="1"/>
+      <w:numFmt w:val="lowerLetter"/>
+      <w:lvlText w:val="%8."/>
+      <w:lvlJc w:val="left"/>
+      <w:pPr>
+        <w:ind w:left="6480" w:hanging="360"/>
+      </w:pPr>
+    </w:lvl>
+    <w:lvl w:ilvl="8" w:tplc="0C09001B" w:tentative="1">
+      <w:start w:val="1"/>
+      <w:numFmt w:val="lowerRoman"/>
+      <w:lvlText w:val="%9."/>
+      <w:lvlJc w:val="right"/>
+      <w:pPr>
+        <w:ind w:left="7200" w:hanging="180"/>
+      </w:pPr>
+    </w:lvl>
+  </w:abstractNum>
+  <w:abstractNum w:abstractNumId="25" w15:restartNumberingAfterBreak="0">
     <w:nsid w:val="60FB4EE2"/>
     <w:multiLevelType w:val="hybridMultilevel"/>
     <w:tmpl w:val="CFAC9F08"/>
@@ -5468,7 +7564,96 @@
       </w:pPr>
     </w:lvl>
   </w:abstractNum>
-  <w:abstractNum w:abstractNumId="21" w15:restartNumberingAfterBreak="0">
+  <w:abstractNum w:abstractNumId="26" w15:restartNumberingAfterBreak="0">
+    <w:nsid w:val="66092FA5"/>
+    <w:multiLevelType w:val="hybridMultilevel"/>
+    <w:tmpl w:val="463A73D0"/>
+    <w:lvl w:ilvl="0" w:tplc="7BBC5D50">
+      <w:start w:val="1"/>
+      <w:numFmt w:val="decimal"/>
+      <w:lvlText w:val="%1."/>
+      <w:lvlJc w:val="left"/>
+      <w:pPr>
+        <w:ind w:left="1800" w:hanging="360"/>
+      </w:pPr>
+      <w:rPr>
+        <w:rFonts w:hint="default"/>
+      </w:rPr>
+    </w:lvl>
+    <w:lvl w:ilvl="1" w:tplc="0C090019" w:tentative="1">
+      <w:start w:val="1"/>
+      <w:numFmt w:val="lowerLetter"/>
+      <w:lvlText w:val="%2."/>
+      <w:lvlJc w:val="left"/>
+      <w:pPr>
+        <w:ind w:left="2160" w:hanging="360"/>
+      </w:pPr>
+    </w:lvl>
+    <w:lvl w:ilvl="2" w:tplc="0C09001B" w:tentative="1">
+      <w:start w:val="1"/>
+      <w:numFmt w:val="lowerRoman"/>
+      <w:lvlText w:val="%3."/>
+      <w:lvlJc w:val="right"/>
+      <w:pPr>
+        <w:ind w:left="2880" w:hanging="180"/>
+      </w:pPr>
+    </w:lvl>
+    <w:lvl w:ilvl="3" w:tplc="0C09000F" w:tentative="1">
+      <w:start w:val="1"/>
+      <w:numFmt w:val="decimal"/>
+      <w:lvlText w:val="%4."/>
+      <w:lvlJc w:val="left"/>
+      <w:pPr>
+        <w:ind w:left="3600" w:hanging="360"/>
+      </w:pPr>
+    </w:lvl>
+    <w:lvl w:ilvl="4" w:tplc="0C090019" w:tentative="1">
+      <w:start w:val="1"/>
+      <w:numFmt w:val="lowerLetter"/>
+      <w:lvlText w:val="%5."/>
+      <w:lvlJc w:val="left"/>
+      <w:pPr>
+        <w:ind w:left="4320" w:hanging="360"/>
+      </w:pPr>
+    </w:lvl>
+    <w:lvl w:ilvl="5" w:tplc="0C09001B" w:tentative="1">
+      <w:start w:val="1"/>
+      <w:numFmt w:val="lowerRoman"/>
+      <w:lvlText w:val="%6."/>
+      <w:lvlJc w:val="right"/>
+      <w:pPr>
+        <w:ind w:left="5040" w:hanging="180"/>
+      </w:pPr>
+    </w:lvl>
+    <w:lvl w:ilvl="6" w:tplc="0C09000F" w:tentative="1">
+      <w:start w:val="1"/>
+      <w:numFmt w:val="decimal"/>
+      <w:lvlText w:val="%7."/>
+      <w:lvlJc w:val="left"/>
+      <w:pPr>
+        <w:ind w:left="5760" w:hanging="360"/>
+      </w:pPr>
+    </w:lvl>
+    <w:lvl w:ilvl="7" w:tplc="0C090019" w:tentative="1">
+      <w:start w:val="1"/>
+      <w:numFmt w:val="lowerLetter"/>
+      <w:lvlText w:val="%8."/>
+      <w:lvlJc w:val="left"/>
+      <w:pPr>
+        <w:ind w:left="6480" w:hanging="360"/>
+      </w:pPr>
+    </w:lvl>
+    <w:lvl w:ilvl="8" w:tplc="0C09001B" w:tentative="1">
+      <w:start w:val="1"/>
+      <w:numFmt w:val="lowerRoman"/>
+      <w:lvlText w:val="%9."/>
+      <w:lvlJc w:val="right"/>
+      <w:pPr>
+        <w:ind w:left="7200" w:hanging="180"/>
+      </w:pPr>
+    </w:lvl>
+  </w:abstractNum>
+  <w:abstractNum w:abstractNumId="27" w15:restartNumberingAfterBreak="0">
     <w:nsid w:val="67236720"/>
     <w:multiLevelType w:val="hybridMultilevel"/>
     <w:tmpl w:val="FB082A94"/>
@@ -5554,7 +7739,7 @@
       </w:pPr>
     </w:lvl>
   </w:abstractNum>
-  <w:abstractNum w:abstractNumId="22" w15:restartNumberingAfterBreak="0">
+  <w:abstractNum w:abstractNumId="28" w15:restartNumberingAfterBreak="0">
     <w:nsid w:val="6727211D"/>
     <w:multiLevelType w:val="hybridMultilevel"/>
     <w:tmpl w:val="27CACB42"/>
@@ -5640,7 +7825,185 @@
       </w:pPr>
     </w:lvl>
   </w:abstractNum>
-  <w:abstractNum w:abstractNumId="23" w15:restartNumberingAfterBreak="0">
+  <w:abstractNum w:abstractNumId="29" w15:restartNumberingAfterBreak="0">
+    <w:nsid w:val="6927388A"/>
+    <w:multiLevelType w:val="hybridMultilevel"/>
+    <w:tmpl w:val="463A73D0"/>
+    <w:lvl w:ilvl="0" w:tplc="7BBC5D50">
+      <w:start w:val="1"/>
+      <w:numFmt w:val="decimal"/>
+      <w:lvlText w:val="%1."/>
+      <w:lvlJc w:val="left"/>
+      <w:pPr>
+        <w:ind w:left="1800" w:hanging="360"/>
+      </w:pPr>
+      <w:rPr>
+        <w:rFonts w:hint="default"/>
+      </w:rPr>
+    </w:lvl>
+    <w:lvl w:ilvl="1" w:tplc="0C090019" w:tentative="1">
+      <w:start w:val="1"/>
+      <w:numFmt w:val="lowerLetter"/>
+      <w:lvlText w:val="%2."/>
+      <w:lvlJc w:val="left"/>
+      <w:pPr>
+        <w:ind w:left="2160" w:hanging="360"/>
+      </w:pPr>
+    </w:lvl>
+    <w:lvl w:ilvl="2" w:tplc="0C09001B" w:tentative="1">
+      <w:start w:val="1"/>
+      <w:numFmt w:val="lowerRoman"/>
+      <w:lvlText w:val="%3."/>
+      <w:lvlJc w:val="right"/>
+      <w:pPr>
+        <w:ind w:left="2880" w:hanging="180"/>
+      </w:pPr>
+    </w:lvl>
+    <w:lvl w:ilvl="3" w:tplc="0C09000F" w:tentative="1">
+      <w:start w:val="1"/>
+      <w:numFmt w:val="decimal"/>
+      <w:lvlText w:val="%4."/>
+      <w:lvlJc w:val="left"/>
+      <w:pPr>
+        <w:ind w:left="3600" w:hanging="360"/>
+      </w:pPr>
+    </w:lvl>
+    <w:lvl w:ilvl="4" w:tplc="0C090019" w:tentative="1">
+      <w:start w:val="1"/>
+      <w:numFmt w:val="lowerLetter"/>
+      <w:lvlText w:val="%5."/>
+      <w:lvlJc w:val="left"/>
+      <w:pPr>
+        <w:ind w:left="4320" w:hanging="360"/>
+      </w:pPr>
+    </w:lvl>
+    <w:lvl w:ilvl="5" w:tplc="0C09001B" w:tentative="1">
+      <w:start w:val="1"/>
+      <w:numFmt w:val="lowerRoman"/>
+      <w:lvlText w:val="%6."/>
+      <w:lvlJc w:val="right"/>
+      <w:pPr>
+        <w:ind w:left="5040" w:hanging="180"/>
+      </w:pPr>
+    </w:lvl>
+    <w:lvl w:ilvl="6" w:tplc="0C09000F" w:tentative="1">
+      <w:start w:val="1"/>
+      <w:numFmt w:val="decimal"/>
+      <w:lvlText w:val="%7."/>
+      <w:lvlJc w:val="left"/>
+      <w:pPr>
+        <w:ind w:left="5760" w:hanging="360"/>
+      </w:pPr>
+    </w:lvl>
+    <w:lvl w:ilvl="7" w:tplc="0C090019" w:tentative="1">
+      <w:start w:val="1"/>
+      <w:numFmt w:val="lowerLetter"/>
+      <w:lvlText w:val="%8."/>
+      <w:lvlJc w:val="left"/>
+      <w:pPr>
+        <w:ind w:left="6480" w:hanging="360"/>
+      </w:pPr>
+    </w:lvl>
+    <w:lvl w:ilvl="8" w:tplc="0C09001B" w:tentative="1">
+      <w:start w:val="1"/>
+      <w:numFmt w:val="lowerRoman"/>
+      <w:lvlText w:val="%9."/>
+      <w:lvlJc w:val="right"/>
+      <w:pPr>
+        <w:ind w:left="7200" w:hanging="180"/>
+      </w:pPr>
+    </w:lvl>
+  </w:abstractNum>
+  <w:abstractNum w:abstractNumId="30" w15:restartNumberingAfterBreak="0">
+    <w:nsid w:val="71A10B94"/>
+    <w:multiLevelType w:val="hybridMultilevel"/>
+    <w:tmpl w:val="463A73D0"/>
+    <w:lvl w:ilvl="0" w:tplc="7BBC5D50">
+      <w:start w:val="1"/>
+      <w:numFmt w:val="decimal"/>
+      <w:lvlText w:val="%1."/>
+      <w:lvlJc w:val="left"/>
+      <w:pPr>
+        <w:ind w:left="1800" w:hanging="360"/>
+      </w:pPr>
+      <w:rPr>
+        <w:rFonts w:hint="default"/>
+      </w:rPr>
+    </w:lvl>
+    <w:lvl w:ilvl="1" w:tplc="0C090019" w:tentative="1">
+      <w:start w:val="1"/>
+      <w:numFmt w:val="lowerLetter"/>
+      <w:lvlText w:val="%2."/>
+      <w:lvlJc w:val="left"/>
+      <w:pPr>
+        <w:ind w:left="2160" w:hanging="360"/>
+      </w:pPr>
+    </w:lvl>
+    <w:lvl w:ilvl="2" w:tplc="0C09001B" w:tentative="1">
+      <w:start w:val="1"/>
+      <w:numFmt w:val="lowerRoman"/>
+      <w:lvlText w:val="%3."/>
+      <w:lvlJc w:val="right"/>
+      <w:pPr>
+        <w:ind w:left="2880" w:hanging="180"/>
+      </w:pPr>
+    </w:lvl>
+    <w:lvl w:ilvl="3" w:tplc="0C09000F" w:tentative="1">
+      <w:start w:val="1"/>
+      <w:numFmt w:val="decimal"/>
+      <w:lvlText w:val="%4."/>
+      <w:lvlJc w:val="left"/>
+      <w:pPr>
+        <w:ind w:left="3600" w:hanging="360"/>
+      </w:pPr>
+    </w:lvl>
+    <w:lvl w:ilvl="4" w:tplc="0C090019" w:tentative="1">
+      <w:start w:val="1"/>
+      <w:numFmt w:val="lowerLetter"/>
+      <w:lvlText w:val="%5."/>
+      <w:lvlJc w:val="left"/>
+      <w:pPr>
+        <w:ind w:left="4320" w:hanging="360"/>
+      </w:pPr>
+    </w:lvl>
+    <w:lvl w:ilvl="5" w:tplc="0C09001B" w:tentative="1">
+      <w:start w:val="1"/>
+      <w:numFmt w:val="lowerRoman"/>
+      <w:lvlText w:val="%6."/>
+      <w:lvlJc w:val="right"/>
+      <w:pPr>
+        <w:ind w:left="5040" w:hanging="180"/>
+      </w:pPr>
+    </w:lvl>
+    <w:lvl w:ilvl="6" w:tplc="0C09000F" w:tentative="1">
+      <w:start w:val="1"/>
+      <w:numFmt w:val="decimal"/>
+      <w:lvlText w:val="%7."/>
+      <w:lvlJc w:val="left"/>
+      <w:pPr>
+        <w:ind w:left="5760" w:hanging="360"/>
+      </w:pPr>
+    </w:lvl>
+    <w:lvl w:ilvl="7" w:tplc="0C090019" w:tentative="1">
+      <w:start w:val="1"/>
+      <w:numFmt w:val="lowerLetter"/>
+      <w:lvlText w:val="%8."/>
+      <w:lvlJc w:val="left"/>
+      <w:pPr>
+        <w:ind w:left="6480" w:hanging="360"/>
+      </w:pPr>
+    </w:lvl>
+    <w:lvl w:ilvl="8" w:tplc="0C09001B" w:tentative="1">
+      <w:start w:val="1"/>
+      <w:numFmt w:val="lowerRoman"/>
+      <w:lvlText w:val="%9."/>
+      <w:lvlJc w:val="right"/>
+      <w:pPr>
+        <w:ind w:left="7200" w:hanging="180"/>
+      </w:pPr>
+    </w:lvl>
+  </w:abstractNum>
+  <w:abstractNum w:abstractNumId="31" w15:restartNumberingAfterBreak="0">
     <w:nsid w:val="7224179A"/>
     <w:multiLevelType w:val="hybridMultilevel"/>
     <w:tmpl w:val="69D0EFD6"/>
@@ -5729,7 +8092,7 @@
       </w:pPr>
     </w:lvl>
   </w:abstractNum>
-  <w:abstractNum w:abstractNumId="24" w15:restartNumberingAfterBreak="0">
+  <w:abstractNum w:abstractNumId="32" w15:restartNumberingAfterBreak="0">
     <w:nsid w:val="75B73CCF"/>
     <w:multiLevelType w:val="hybridMultilevel"/>
     <w:tmpl w:val="463A73D0"/>
@@ -5818,7 +8181,7 @@
       </w:pPr>
     </w:lvl>
   </w:abstractNum>
-  <w:abstractNum w:abstractNumId="25" w15:restartNumberingAfterBreak="0">
+  <w:abstractNum w:abstractNumId="33" w15:restartNumberingAfterBreak="0">
     <w:nsid w:val="7B3153E1"/>
     <w:multiLevelType w:val="hybridMultilevel"/>
     <w:tmpl w:val="A1FA9DAC"/>
@@ -5931,7 +8294,96 @@
       </w:rPr>
     </w:lvl>
   </w:abstractNum>
-  <w:abstractNum w:abstractNumId="26" w15:restartNumberingAfterBreak="0">
+  <w:abstractNum w:abstractNumId="34" w15:restartNumberingAfterBreak="0">
+    <w:nsid w:val="7CBF7E43"/>
+    <w:multiLevelType w:val="hybridMultilevel"/>
+    <w:tmpl w:val="463A73D0"/>
+    <w:lvl w:ilvl="0" w:tplc="7BBC5D50">
+      <w:start w:val="1"/>
+      <w:numFmt w:val="decimal"/>
+      <w:lvlText w:val="%1."/>
+      <w:lvlJc w:val="left"/>
+      <w:pPr>
+        <w:ind w:left="1800" w:hanging="360"/>
+      </w:pPr>
+      <w:rPr>
+        <w:rFonts w:hint="default"/>
+      </w:rPr>
+    </w:lvl>
+    <w:lvl w:ilvl="1" w:tplc="0C090019" w:tentative="1">
+      <w:start w:val="1"/>
+      <w:numFmt w:val="lowerLetter"/>
+      <w:lvlText w:val="%2."/>
+      <w:lvlJc w:val="left"/>
+      <w:pPr>
+        <w:ind w:left="2160" w:hanging="360"/>
+      </w:pPr>
+    </w:lvl>
+    <w:lvl w:ilvl="2" w:tplc="0C09001B" w:tentative="1">
+      <w:start w:val="1"/>
+      <w:numFmt w:val="lowerRoman"/>
+      <w:lvlText w:val="%3."/>
+      <w:lvlJc w:val="right"/>
+      <w:pPr>
+        <w:ind w:left="2880" w:hanging="180"/>
+      </w:pPr>
+    </w:lvl>
+    <w:lvl w:ilvl="3" w:tplc="0C09000F" w:tentative="1">
+      <w:start w:val="1"/>
+      <w:numFmt w:val="decimal"/>
+      <w:lvlText w:val="%4."/>
+      <w:lvlJc w:val="left"/>
+      <w:pPr>
+        <w:ind w:left="3600" w:hanging="360"/>
+      </w:pPr>
+    </w:lvl>
+    <w:lvl w:ilvl="4" w:tplc="0C090019" w:tentative="1">
+      <w:start w:val="1"/>
+      <w:numFmt w:val="lowerLetter"/>
+      <w:lvlText w:val="%5."/>
+      <w:lvlJc w:val="left"/>
+      <w:pPr>
+        <w:ind w:left="4320" w:hanging="360"/>
+      </w:pPr>
+    </w:lvl>
+    <w:lvl w:ilvl="5" w:tplc="0C09001B" w:tentative="1">
+      <w:start w:val="1"/>
+      <w:numFmt w:val="lowerRoman"/>
+      <w:lvlText w:val="%6."/>
+      <w:lvlJc w:val="right"/>
+      <w:pPr>
+        <w:ind w:left="5040" w:hanging="180"/>
+      </w:pPr>
+    </w:lvl>
+    <w:lvl w:ilvl="6" w:tplc="0C09000F" w:tentative="1">
+      <w:start w:val="1"/>
+      <w:numFmt w:val="decimal"/>
+      <w:lvlText w:val="%7."/>
+      <w:lvlJc w:val="left"/>
+      <w:pPr>
+        <w:ind w:left="5760" w:hanging="360"/>
+      </w:pPr>
+    </w:lvl>
+    <w:lvl w:ilvl="7" w:tplc="0C090019" w:tentative="1">
+      <w:start w:val="1"/>
+      <w:numFmt w:val="lowerLetter"/>
+      <w:lvlText w:val="%8."/>
+      <w:lvlJc w:val="left"/>
+      <w:pPr>
+        <w:ind w:left="6480" w:hanging="360"/>
+      </w:pPr>
+    </w:lvl>
+    <w:lvl w:ilvl="8" w:tplc="0C09001B" w:tentative="1">
+      <w:start w:val="1"/>
+      <w:numFmt w:val="lowerRoman"/>
+      <w:lvlText w:val="%9."/>
+      <w:lvlJc w:val="right"/>
+      <w:pPr>
+        <w:ind w:left="7200" w:hanging="180"/>
+      </w:pPr>
+    </w:lvl>
+  </w:abstractNum>
+  <w:abstractNum w:abstractNumId="35" w15:restartNumberingAfterBreak="0">
     <w:nsid w:val="7FB1764C"/>
     <w:multiLevelType w:val="hybridMultilevel"/>
     <w:tmpl w:val="BB60005C"/>
@@ -6057,55 +8509,82 @@
     </w:lvlOverride>
   </w:num>
   <w:num w:numId="12">
-    <w:abstractNumId w:val="11"/>
+    <w:abstractNumId w:val="13"/>
   </w:num>
   <w:num w:numId="13">
-    <w:abstractNumId w:val="13"/>
+    <w:abstractNumId w:val="16"/>
   </w:num>
   <w:num w:numId="14">
-    <w:abstractNumId w:val="21"/>
+    <w:abstractNumId w:val="27"/>
   </w:num>
   <w:num w:numId="15">
+    <w:abstractNumId w:val="19"/>
+  </w:num>
+  <w:num w:numId="16">
     <w:abstractNumId w:val="15"/>
   </w:num>
-  <w:num w:numId="16">
-    <w:abstractNumId w:val="12"/>
-  </w:num>
   <w:num w:numId="17">
-    <w:abstractNumId w:val="26"/>
+    <w:abstractNumId w:val="35"/>
   </w:num>
   <w:num w:numId="18">
     <w:abstractNumId w:val="10"/>
   </w:num>
   <w:num w:numId="19">
+    <w:abstractNumId w:val="31"/>
+  </w:num>
+  <w:num w:numId="20">
+    <w:abstractNumId w:val="25"/>
+  </w:num>
+  <w:num w:numId="21">
+    <w:abstractNumId w:val="22"/>
+  </w:num>
+  <w:num w:numId="22">
+    <w:abstractNumId w:val="17"/>
+  </w:num>
+  <w:num w:numId="23">
+    <w:abstractNumId w:val="20"/>
+  </w:num>
+  <w:num w:numId="24">
+    <w:abstractNumId w:val="32"/>
+  </w:num>
+  <w:num w:numId="25">
     <w:abstractNumId w:val="23"/>
   </w:num>
-  <w:num w:numId="20">
-    <w:abstractNumId w:val="20"/>
+  <w:num w:numId="26">
+    <w:abstractNumId w:val="28"/>
   </w:num>
-  <w:num w:numId="21">
+  <w:num w:numId="27">
+    <w:abstractNumId w:val="33"/>
+  </w:num>
+  <w:num w:numId="28">
+    <w:abstractNumId w:val="21"/>
+  </w:num>
+  <w:num w:numId="29">
+    <w:abstractNumId w:val="30"/>
+  </w:num>
+  <w:num w:numId="30">
+    <w:abstractNumId w:val="29"/>
+  </w:num>
+  <w:num w:numId="31">
     <w:abstractNumId w:val="18"/>
   </w:num>
-  <w:num w:numId="22">
-    <w:abstractNumId w:val="14"/>
+  <w:num w:numId="32">
+    <w:abstractNumId w:val="26"/>
   </w:num>
-  <w:num w:numId="23">
-    <w:abstractNumId w:val="16"/>
+  <w:num w:numId="33">
+    <w:abstractNumId w:val="34"/>
   </w:num>
-  <w:num w:numId="24">
+  <w:num w:numId="34">
+    <w:abstractNumId w:val="12"/>
+  </w:num>
+  <w:num w:numId="35">
+    <w:abstractNumId w:val="11"/>
+  </w:num>
+  <w:num w:numId="36">
     <w:abstractNumId w:val="24"/>
   </w:num>
-  <w:num w:numId="25">
-    <w:abstractNumId w:val="19"/>
-  </w:num>
-  <w:num w:numId="26">
-    <w:abstractNumId w:val="22"/>
-  </w:num>
-  <w:num w:numId="27">
-    <w:abstractNumId w:val="25"/>
-  </w:num>
-  <w:num w:numId="28">
-    <w:abstractNumId w:val="17"/>
+  <w:num w:numId="37">
+    <w:abstractNumId w:val="14"/>
   </w:num>
 </w:numbering>
 </file>
@@ -8903,7 +11382,7 @@
 </file>
 
 <file path=customXml/itemProps2.xml><?xml version="1.0" encoding="utf-8"?>
-<ds:datastoreItem xmlns:ds="http://schemas.openxmlformats.org/officeDocument/2006/customXml" ds:itemID="{2CB5494B-5B8C-4ABF-8558-16E78C0BBB17}">
+<ds:datastoreItem xmlns:ds="http://schemas.openxmlformats.org/officeDocument/2006/customXml" ds:itemID="{41191777-A185-407A-BC87-99C2ED60F312}">
   <ds:schemaRefs>
     <ds:schemaRef ds:uri="http://schemas.openxmlformats.org/officeDocument/2006/bibliography"/>
   </ds:schemaRefs>

</xml_diff>